<commit_message>
Small changes in response letter
</commit_message>
<xml_diff>
--- a/SPRINGER_JOURNAL/coverletter_MSRJOURNAL_2016.docx
+++ b/SPRINGER_JOURNAL/coverletter_MSRJOURNAL_2016.docx
@@ -1,6 +1,6 @@
 
 <file path=word/document.xml><?xml version="1.0" encoding="utf-8"?>
-<w:document xmlns:wpc="http://schemas.microsoft.com/office/word/2010/wordprocessingCanvas" xmlns:mo="http://schemas.microsoft.com/office/mac/office/2008/main" xmlns:mc="http://schemas.openxmlformats.org/markup-compatibility/2006" xmlns:mv="urn:schemas-microsoft-com:mac:vml" xmlns:o="urn:schemas-microsoft-com:office:office" xmlns:r="http://schemas.openxmlformats.org/officeDocument/2006/relationships" xmlns:m="http://schemas.openxmlformats.org/officeDocument/2006/math" xmlns:v="urn:schemas-microsoft-com:vml" xmlns:wp14="http://schemas.microsoft.com/office/word/2010/wordprocessingDrawing" xmlns:wp="http://schemas.openxmlformats.org/drawingml/2006/wordprocessingDrawing" xmlns:w10="urn:schemas-microsoft-com:office:word" xmlns:w="http://schemas.openxmlformats.org/wordprocessingml/2006/main" xmlns:w14="http://schemas.microsoft.com/office/word/2010/wordml" xmlns:wpg="http://schemas.microsoft.com/office/word/2010/wordprocessingGroup" xmlns:wpi="http://schemas.microsoft.com/office/word/2010/wordprocessingInk" xmlns:wne="http://schemas.microsoft.com/office/word/2006/wordml" xmlns:wps="http://schemas.microsoft.com/office/word/2010/wordprocessingShape" mc:Ignorable="w14 wp14">
+<w:document xmlns:wpc="http://schemas.microsoft.com/office/word/2010/wordprocessingCanvas" xmlns:mo="http://schemas.microsoft.com/office/mac/office/2008/main" xmlns:mc="http://schemas.openxmlformats.org/markup-compatibility/2006" xmlns:mv="urn:schemas-microsoft-com:mac:vml" xmlns:o="urn:schemas-microsoft-com:office:office" xmlns:r="http://schemas.openxmlformats.org/officeDocument/2006/relationships" xmlns:m="http://schemas.openxmlformats.org/officeDocument/2006/math" xmlns:v="urn:schemas-microsoft-com:vml" xmlns:wp14="http://schemas.microsoft.com/office/word/2010/wordprocessingDrawing" xmlns:wp="http://schemas.openxmlformats.org/drawingml/2006/wordprocessingDrawing" xmlns:w10="urn:schemas-microsoft-com:office:word" xmlns:w="http://schemas.openxmlformats.org/wordprocessingml/2006/main" xmlns:w14="http://schemas.microsoft.com/office/word/2010/wordml" xmlns:w15="http://schemas.microsoft.com/office/word/2012/wordml" xmlns:wpg="http://schemas.microsoft.com/office/word/2010/wordprocessingGroup" xmlns:wpi="http://schemas.microsoft.com/office/word/2010/wordprocessingInk" xmlns:wne="http://schemas.microsoft.com/office/word/2006/wordml" xmlns:wps="http://schemas.microsoft.com/office/word/2010/wordprocessingShape" mc:Ignorable="w14 w15 wp14">
   <w:body>
     <w:p>
       <w:pPr>
@@ -609,19 +609,37 @@
         </w:rPr>
         <w:t xml:space="preserve">as well as </w:t>
       </w:r>
-      <w:r>
-        <w:rPr>
-          <w:rFonts w:ascii="Apple Symbols" w:hAnsi="Apple Symbols" w:cs="Apple Symbols"/>
-          <w:lang w:val="en-US"/>
-        </w:rPr>
-        <w:t>reviewer</w:t>
-      </w:r>
-      <w:r>
-        <w:rPr>
-          <w:rFonts w:ascii="Apple Symbols" w:hAnsi="Apple Symbols" w:cs="Apple Symbols"/>
-          <w:lang w:val="en-US"/>
-        </w:rPr>
-        <w:t xml:space="preserve"> comment. The table also presents </w:t>
+      <w:del w:id="0" w:author="Georgios Gousios" w:date="2016-04-19T08:03:00Z">
+        <w:r>
+          <w:rPr>
+            <w:rFonts w:ascii="Apple Symbols" w:hAnsi="Apple Symbols" w:cs="Apple Symbols"/>
+            <w:lang w:val="en-US"/>
+          </w:rPr>
+          <w:delText>reviewer</w:delText>
+        </w:r>
+        <w:r>
+          <w:rPr>
+            <w:rFonts w:ascii="Apple Symbols" w:hAnsi="Apple Symbols" w:cs="Apple Symbols"/>
+            <w:lang w:val="en-US"/>
+          </w:rPr>
+          <w:delText xml:space="preserve"> comment</w:delText>
+        </w:r>
+      </w:del>
+      <w:ins w:id="1" w:author="Georgios Gousios" w:date="2016-04-19T08:03:00Z">
+        <w:r>
+          <w:rPr>
+            <w:rFonts w:ascii="Apple Symbols" w:hAnsi="Apple Symbols" w:cs="Apple Symbols"/>
+            <w:lang w:val="en-US"/>
+          </w:rPr>
+          <w:t>our responses</w:t>
+        </w:r>
+      </w:ins>
+      <w:r>
+        <w:rPr>
+          <w:rFonts w:ascii="Apple Symbols" w:hAnsi="Apple Symbols" w:cs="Apple Symbols"/>
+          <w:lang w:val="en-US"/>
+        </w:rPr>
+        <w:t xml:space="preserve">. The table also presents </w:t>
       </w:r>
       <w:r>
         <w:rPr>
@@ -1529,41 +1547,15 @@
               </w:rPr>
               <w:t>When discussing the answer of a developer that cited Crash-Fast, the authors could give more information about this approach. The paper also reports an incorrect link (The correct link at page 21 is: </w:t>
             </w:r>
-            <w:r>
-              <w:rPr>
-                <w:rFonts w:ascii="Apple Symbols" w:hAnsi="Apple Symbols" w:cs="Apple Symbols"/>
-                <w:lang w:val="en-US"/>
-              </w:rPr>
-              <w:fldChar w:fldCharType="begin"/>
-            </w:r>
-            <w:r>
-              <w:rPr>
-                <w:rFonts w:ascii="Apple Symbols" w:hAnsi="Apple Symbols" w:cs="Apple Symbols"/>
-                <w:lang w:val="en-US"/>
-              </w:rPr>
-              <w:instrText xml:space="preserve"> HYPERLINK "http://www.slideshare.net/pyricau/crash-fast" \t "_blank" </w:instrText>
-            </w:r>
-            <w:r>
-              <w:rPr>
-                <w:rFonts w:ascii="Apple Symbols" w:hAnsi="Apple Symbols" w:cs="Apple Symbols"/>
-                <w:lang w:val="en-US"/>
-              </w:rPr>
-              <w:fldChar w:fldCharType="separate"/>
-            </w:r>
-            <w:r>
-              <w:rPr>
-                <w:rFonts w:ascii="Apple Symbols" w:hAnsi="Apple Symbols" w:cs="Apple Symbols"/>
-                <w:lang w:val="en-US"/>
-              </w:rPr>
-              <w:t>http://www.slideshare.net/pyricau/crash-fast</w:t>
-            </w:r>
-            <w:r>
-              <w:rPr>
-                <w:rFonts w:ascii="Apple Symbols" w:hAnsi="Apple Symbols" w:cs="Apple Symbols"/>
-                <w:lang w:val="en-US"/>
-              </w:rPr>
-              <w:fldChar w:fldCharType="end"/>
-            </w:r>
+            <w:hyperlink r:id="rId7" w:tgtFrame="_blank" w:history="1">
+              <w:r>
+                <w:rPr>
+                  <w:rFonts w:ascii="Apple Symbols" w:hAnsi="Apple Symbols" w:cs="Apple Symbols"/>
+                  <w:lang w:val="en-US"/>
+                </w:rPr>
+                <w:t>http://www.slideshare.net/pyricau/crash-fast</w:t>
+              </w:r>
+            </w:hyperlink>
             <w:r>
               <w:rPr>
                 <w:rFonts w:ascii="Apple Symbols" w:hAnsi="Apple Symbols" w:cs="Apple Symbols"/>
@@ -1917,23 +1909,7 @@
                 <w:lang w:val="en-US"/>
               </w:rPr>
               <w:br/>
-              <w:t>ACM/IEEE International Symposium on Empirical Software Engineering and Measurement (</w:t>
-            </w:r>
-            <w:bookmarkStart w:id="0" w:name="_GoBack"/>
-            <w:r>
-              <w:rPr>
-                <w:rFonts w:ascii="Apple Symbols" w:hAnsi="Apple Symbols" w:cs="Apple Symbols"/>
-                <w:lang w:val="en-US"/>
-              </w:rPr>
-              <w:t>ESEM</w:t>
-            </w:r>
-            <w:bookmarkEnd w:id="0"/>
-            <w:r>
-              <w:rPr>
-                <w:rFonts w:ascii="Apple Symbols" w:hAnsi="Apple Symbols" w:cs="Apple Symbols"/>
-                <w:lang w:val="en-US"/>
-              </w:rPr>
-              <w:t>'13), pages 15-24, 2013.</w:t>
+              <w:t>ACM/IEEE International Symposium on Empirical Software Engineering and Measurement (ESEM'13), pages 15-24, 2013.</w:t>
             </w:r>
             <w:r>
               <w:rPr>
@@ -2159,7 +2135,27 @@
                 <w:szCs w:val="24"/>
                 <w:lang w:val="en-US"/>
               </w:rPr>
-              <w:t>We added a foot note to explain how the filtering was performed: \footnote{The filtering was performed in two steps:</w:t>
+              <w:t>We added a foot</w:t>
+            </w:r>
+            <w:del w:id="2" w:author="Georgios Gousios" w:date="2016-04-19T08:05:00Z">
+              <w:r>
+                <w:rPr>
+                  <w:rFonts w:ascii="Apple Symbols" w:hAnsi="Apple Symbols" w:cs="Apple Symbols"/>
+                  <w:sz w:val="24"/>
+                  <w:szCs w:val="24"/>
+                  <w:lang w:val="en-US"/>
+                </w:rPr>
+                <w:delText xml:space="preserve"> </w:delText>
+              </w:r>
+            </w:del>
+            <w:r>
+              <w:rPr>
+                <w:rFonts w:ascii="Apple Symbols" w:hAnsi="Apple Symbols" w:cs="Apple Symbols"/>
+                <w:sz w:val="24"/>
+                <w:szCs w:val="24"/>
+                <w:lang w:val="en-US"/>
+              </w:rPr>
+              <w:t>note to explain how the filtering was performed: \footnote{The filtering was performed in two steps:</w:t>
             </w:r>
           </w:p>
           <w:p>
@@ -2963,12 +2959,46 @@
                 <w:lang w:val="en-US"/>
               </w:rPr>
             </w:pPr>
-            <w:r>
-              <w:rPr>
-                <w:rFonts w:ascii="Apple Symbols" w:hAnsi="Apple Symbols" w:cs="Apple Symbols"/>
-                <w:lang w:val="en-US"/>
-              </w:rPr>
-              <w:t>Indeed an interesting solution to align both versions would be to checkout the version of the system closer to (and older than) the date in which the issue reporting the stack trace has been opened. Such solution, however, would not prevent a developer/user of an older version to report a stack trace.</w:t>
+            <w:del w:id="3" w:author="Georgios Gousios" w:date="2016-04-19T08:06:00Z">
+              <w:r>
+                <w:rPr>
+                  <w:rFonts w:ascii="Apple Symbols" w:hAnsi="Apple Symbols" w:cs="Apple Symbols"/>
+                  <w:lang w:val="en-US"/>
+                </w:rPr>
+                <w:delText>Indeed an</w:delText>
+              </w:r>
+            </w:del>
+            <w:ins w:id="4" w:author="Georgios Gousios" w:date="2016-04-19T08:06:00Z">
+              <w:r>
+                <w:rPr>
+                  <w:rFonts w:ascii="Apple Symbols" w:hAnsi="Apple Symbols" w:cs="Apple Symbols"/>
+                  <w:lang w:val="en-US"/>
+                </w:rPr>
+                <w:t>An</w:t>
+              </w:r>
+            </w:ins>
+            <w:r>
+              <w:rPr>
+                <w:rFonts w:ascii="Apple Symbols" w:hAnsi="Apple Symbols" w:cs="Apple Symbols"/>
+                <w:lang w:val="en-US"/>
+              </w:rPr>
+              <w:t xml:space="preserve"> interesting solution to align both versions would be to checkout the version of the system closer to (and older than) the date in which the issue reporting the stack trace has been opened. Such </w:t>
+            </w:r>
+            <w:ins w:id="5" w:author="Georgios Gousios" w:date="2016-04-19T08:06:00Z">
+              <w:r>
+                <w:rPr>
+                  <w:rFonts w:ascii="Apple Symbols" w:hAnsi="Apple Symbols" w:cs="Apple Symbols"/>
+                  <w:lang w:val="en-US"/>
+                </w:rPr>
+                <w:t xml:space="preserve">a </w:t>
+              </w:r>
+            </w:ins>
+            <w:r>
+              <w:rPr>
+                <w:rFonts w:ascii="Apple Symbols" w:hAnsi="Apple Symbols" w:cs="Apple Symbols"/>
+                <w:lang w:val="en-US"/>
+              </w:rPr>
+              <w:t>solution, however, would not prevent a developer/user of an older version to report a stack trace.</w:t>
             </w:r>
           </w:p>
           <w:p>
@@ -4644,45 +4674,613 @@
         </w:rPr>
         <w:t> </w:t>
       </w:r>
-      <w:r>
-        <w:rPr>
-          <w:rFonts w:eastAsia="Times New Roman" w:cs="Times New Roman"/>
+      <w:hyperlink r:id="rId9" w:tgtFrame="_blank" w:history="1">
+        <w:r>
+          <w:rPr>
+            <w:rStyle w:val="Hyperlink"/>
+            <w:rFonts w:ascii="Arial" w:eastAsia="Times New Roman" w:hAnsi="Arial" w:cs="Arial"/>
+            <w:color w:val="1155CC"/>
+            <w:sz w:val="19"/>
+            <w:szCs w:val="19"/>
+            <w:highlight w:val="yellow"/>
+            <w:shd w:val="clear" w:color="auto" w:fill="FFFFFF"/>
+          </w:rPr>
+          <w:t>http://www.slideshare.net/pyricau/crash-fast</w:t>
+        </w:r>
+      </w:hyperlink>
+      <w:r>
+        <w:rPr>
+          <w:rFonts w:ascii="Arial" w:eastAsia="Times New Roman" w:hAnsi="Arial" w:cs="Arial"/>
+          <w:color w:val="222222"/>
+          <w:sz w:val="19"/>
+          <w:szCs w:val="19"/>
           <w:highlight w:val="yellow"/>
-        </w:rPr>
-        <w:fldChar w:fldCharType="begin"/>
-      </w:r>
-      <w:r>
-        <w:rPr>
-          <w:rFonts w:eastAsia="Times New Roman" w:cs="Times New Roman"/>
+          <w:shd w:val="clear" w:color="auto" w:fill="FFFFFF"/>
+        </w:rPr>
+        <w:t>).</w:t>
+      </w:r>
+      <w:r>
+        <w:rPr>
+          <w:rFonts w:ascii="Arial" w:eastAsia="Times New Roman" w:hAnsi="Arial" w:cs="Arial"/>
+          <w:color w:val="222222"/>
+          <w:sz w:val="19"/>
+          <w:szCs w:val="19"/>
+        </w:rPr>
+        <w:br/>
+      </w:r>
+      <w:r>
+        <w:rPr>
+          <w:rFonts w:ascii="Arial" w:eastAsia="Times New Roman" w:hAnsi="Arial" w:cs="Arial"/>
+          <w:color w:val="222222"/>
+          <w:sz w:val="19"/>
+          <w:szCs w:val="19"/>
+        </w:rPr>
+        <w:br/>
+      </w:r>
+      <w:r>
+        <w:rPr>
+          <w:rFonts w:ascii="Arial" w:eastAsia="Times New Roman" w:hAnsi="Arial" w:cs="Arial"/>
+          <w:color w:val="222222"/>
+          <w:sz w:val="19"/>
+          <w:szCs w:val="19"/>
+          <w:shd w:val="clear" w:color="auto" w:fill="FFFFFF"/>
+        </w:rPr>
+        <w:t>Originality and Importance:</w:t>
+      </w:r>
+      <w:r>
+        <w:rPr>
+          <w:rFonts w:ascii="Arial" w:eastAsia="Times New Roman" w:hAnsi="Arial" w:cs="Arial"/>
+          <w:color w:val="222222"/>
+          <w:sz w:val="19"/>
+          <w:szCs w:val="19"/>
+        </w:rPr>
+        <w:br/>
+      </w:r>
+      <w:r>
+        <w:rPr>
+          <w:rFonts w:ascii="Arial" w:eastAsia="Times New Roman" w:hAnsi="Arial" w:cs="Arial"/>
+          <w:color w:val="222222"/>
+          <w:sz w:val="19"/>
+          <w:szCs w:val="19"/>
+        </w:rPr>
+        <w:br/>
+      </w:r>
+      <w:r>
+        <w:rPr>
+          <w:rFonts w:ascii="Arial" w:eastAsia="Times New Roman" w:hAnsi="Arial" w:cs="Arial"/>
+          <w:color w:val="222222"/>
+          <w:sz w:val="19"/>
+          <w:szCs w:val="19"/>
+          <w:shd w:val="clear" w:color="auto" w:fill="FFFFFF"/>
+        </w:rPr>
+        <w:t>The work highlights an important problem of handing exceptions. The mining analysis demonstrated the types of exceptions that are most prevalent in Android applications. The findings demonstrate that programming logic and resources are predominantly the reason for exceptions and that a lack of documentation may also impact the problem.</w:t>
+      </w:r>
+      <w:r>
+        <w:rPr>
+          <w:rFonts w:ascii="Arial" w:eastAsia="Times New Roman" w:hAnsi="Arial" w:cs="Arial"/>
+          <w:color w:val="222222"/>
+          <w:sz w:val="19"/>
+          <w:szCs w:val="19"/>
+        </w:rPr>
+        <w:br/>
+      </w:r>
+      <w:r>
+        <w:rPr>
+          <w:rFonts w:ascii="Arial" w:eastAsia="Times New Roman" w:hAnsi="Arial" w:cs="Arial"/>
+          <w:color w:val="222222"/>
+          <w:sz w:val="19"/>
+          <w:szCs w:val="19"/>
+        </w:rPr>
+        <w:br/>
+      </w:r>
+      <w:r>
+        <w:rPr>
+          <w:rFonts w:ascii="Arial" w:eastAsia="Times New Roman" w:hAnsi="Arial" w:cs="Arial"/>
+          <w:color w:val="222222"/>
+          <w:sz w:val="19"/>
+          <w:szCs w:val="19"/>
+          <w:shd w:val="clear" w:color="auto" w:fill="FFFFFF"/>
+        </w:rPr>
+        <w:t xml:space="preserve">The developer survey strengthens the paper since it corroborates the mining analysis and demonstrates the perspective of developers with respect to exception handing. </w:t>
+      </w:r>
+      <w:r>
+        <w:rPr>
+          <w:rFonts w:ascii="Arial" w:eastAsia="Times New Roman" w:hAnsi="Arial" w:cs="Arial"/>
+          <w:color w:val="222222"/>
+          <w:sz w:val="19"/>
+          <w:szCs w:val="19"/>
           <w:highlight w:val="yellow"/>
-        </w:rPr>
-        <w:instrText xml:space="preserve"> HYPERLINK "http://www.slideshare.net/pyricau/crash-fast" \t "_blank" </w:instrText>
-      </w:r>
-      <w:r>
-        <w:rPr>
-          <w:rFonts w:eastAsia="Times New Roman" w:cs="Times New Roman"/>
+          <w:shd w:val="clear" w:color="auto" w:fill="FFFFFF"/>
+        </w:rPr>
+        <w:t>It would be beneficial for the authors to clearly define lessons from this survey and mining analysis. For example, what do these finding tell researchers in terms of support that developers need?</w:t>
+      </w:r>
+      <w:r>
+        <w:rPr>
+          <w:rFonts w:ascii="Arial" w:eastAsia="Times New Roman" w:hAnsi="Arial" w:cs="Arial"/>
+          <w:color w:val="222222"/>
+          <w:sz w:val="19"/>
+          <w:szCs w:val="19"/>
+        </w:rPr>
+        <w:br/>
+      </w:r>
+      <w:r>
+        <w:rPr>
+          <w:rFonts w:ascii="Arial" w:eastAsia="Times New Roman" w:hAnsi="Arial" w:cs="Arial"/>
+          <w:color w:val="222222"/>
+          <w:sz w:val="19"/>
+          <w:szCs w:val="19"/>
+        </w:rPr>
+        <w:br/>
+      </w:r>
+      <w:r>
+        <w:rPr>
+          <w:rFonts w:ascii="Arial" w:eastAsia="Times New Roman" w:hAnsi="Arial" w:cs="Arial"/>
+          <w:color w:val="222222"/>
+          <w:sz w:val="19"/>
+          <w:szCs w:val="19"/>
+          <w:shd w:val="clear" w:color="auto" w:fill="FFFFFF"/>
+        </w:rPr>
+        <w:t>Presentation:</w:t>
+      </w:r>
+      <w:r>
+        <w:rPr>
+          <w:rFonts w:ascii="Arial" w:eastAsia="Times New Roman" w:hAnsi="Arial" w:cs="Arial"/>
+          <w:color w:val="222222"/>
+          <w:sz w:val="19"/>
+          <w:szCs w:val="19"/>
+        </w:rPr>
+        <w:br/>
+      </w:r>
+      <w:r>
+        <w:rPr>
+          <w:rFonts w:ascii="Arial" w:eastAsia="Times New Roman" w:hAnsi="Arial" w:cs="Arial"/>
+          <w:color w:val="222222"/>
+          <w:sz w:val="19"/>
+          <w:szCs w:val="19"/>
+        </w:rPr>
+        <w:br/>
+      </w:r>
+      <w:r>
+        <w:rPr>
+          <w:rFonts w:ascii="Arial" w:eastAsia="Times New Roman" w:hAnsi="Arial" w:cs="Arial"/>
+          <w:color w:val="222222"/>
+          <w:sz w:val="19"/>
+          <w:szCs w:val="19"/>
           <w:highlight w:val="yellow"/>
-        </w:rPr>
-        <w:fldChar w:fldCharType="separate"/>
-      </w:r>
-      <w:r>
-        <w:rPr>
-          <w:rStyle w:val="Hyperlink"/>
-          <w:rFonts w:ascii="Arial" w:eastAsia="Times New Roman" w:hAnsi="Arial" w:cs="Arial"/>
-          <w:color w:val="1155CC"/>
+          <w:shd w:val="clear" w:color="auto" w:fill="FFFFFF"/>
+        </w:rPr>
+        <w:t>The presentation of the survey results should be improved to pair the research questions to the survey questions better. For example, Figure 5's caption is vague stating "Summary of some survey question answers." Similarly, the survey question that led to the results is not always clear.</w:t>
+      </w:r>
+      <w:r>
+        <w:rPr>
+          <w:rFonts w:ascii="Arial" w:eastAsia="Times New Roman" w:hAnsi="Arial" w:cs="Arial"/>
+          <w:color w:val="222222"/>
+          <w:sz w:val="19"/>
+          <w:szCs w:val="19"/>
+        </w:rPr>
+        <w:br/>
+      </w:r>
+      <w:r>
+        <w:rPr>
+          <w:rFonts w:ascii="Arial" w:eastAsia="Times New Roman" w:hAnsi="Arial" w:cs="Arial"/>
+          <w:color w:val="222222"/>
+          <w:sz w:val="19"/>
+          <w:szCs w:val="19"/>
+        </w:rPr>
+        <w:br/>
+      </w:r>
+      <w:r>
+        <w:rPr>
+          <w:rFonts w:ascii="Arial" w:eastAsia="Times New Roman" w:hAnsi="Arial" w:cs="Arial"/>
+          <w:color w:val="222222"/>
+          <w:sz w:val="19"/>
+          <w:szCs w:val="19"/>
+          <w:shd w:val="clear" w:color="auto" w:fill="FFFFFF"/>
+        </w:rPr>
+        <w:t>Related Work:</w:t>
+      </w:r>
+      <w:r>
+        <w:rPr>
+          <w:rFonts w:ascii="Arial" w:eastAsia="Times New Roman" w:hAnsi="Arial" w:cs="Arial"/>
+          <w:color w:val="222222"/>
+          <w:sz w:val="19"/>
+          <w:szCs w:val="19"/>
+        </w:rPr>
+        <w:br/>
+      </w:r>
+      <w:r>
+        <w:rPr>
+          <w:rFonts w:ascii="Arial" w:eastAsia="Times New Roman" w:hAnsi="Arial" w:cs="Arial"/>
+          <w:color w:val="222222"/>
+          <w:sz w:val="19"/>
+          <w:szCs w:val="19"/>
+        </w:rPr>
+        <w:br/>
+      </w:r>
+      <w:r>
+        <w:rPr>
+          <w:rFonts w:ascii="Arial" w:eastAsia="Times New Roman" w:hAnsi="Arial" w:cs="Arial"/>
+          <w:color w:val="222222"/>
+          <w:sz w:val="19"/>
+          <w:szCs w:val="19"/>
+          <w:shd w:val="clear" w:color="auto" w:fill="FFFFFF"/>
+        </w:rPr>
+        <w:t>The authors provide background and cite related papers to exceptions. However, they do no cite several surveys with Android developers. It would benefit the paper to explain how the proposed work differs and compares to these studies. Suggested papers are the following:</w:t>
+      </w:r>
+      <w:r>
+        <w:rPr>
+          <w:rFonts w:ascii="Arial" w:eastAsia="Times New Roman" w:hAnsi="Arial" w:cs="Arial"/>
+          <w:color w:val="222222"/>
+          <w:sz w:val="19"/>
+          <w:szCs w:val="19"/>
+        </w:rPr>
+        <w:br/>
+      </w:r>
+      <w:r>
+        <w:rPr>
+          <w:rFonts w:ascii="Arial" w:eastAsia="Times New Roman" w:hAnsi="Arial" w:cs="Arial"/>
+          <w:color w:val="222222"/>
+          <w:sz w:val="19"/>
+          <w:szCs w:val="19"/>
+        </w:rPr>
+        <w:br/>
+      </w:r>
+      <w:r>
+        <w:rPr>
+          <w:rFonts w:ascii="Arial" w:eastAsia="Times New Roman" w:hAnsi="Arial" w:cs="Arial"/>
+          <w:color w:val="222222"/>
+          <w:sz w:val="19"/>
+          <w:szCs w:val="19"/>
+          <w:shd w:val="clear" w:color="auto" w:fill="FFFFFF"/>
+        </w:rPr>
+        <w:t>- P.S.Kochhar, F.Thung, N.Nagappan,T. Zimmermann,and D. Lo. Understanding the test automation culture of app developers. In 2015 IEEE 8th International Conference on Software Testing, Verification and Validation (ICST), pages 1-10, 2015.</w:t>
+      </w:r>
+      <w:r>
+        <w:rPr>
+          <w:rFonts w:ascii="Arial" w:eastAsia="Times New Roman" w:hAnsi="Arial" w:cs="Arial"/>
+          <w:color w:val="222222"/>
+          <w:sz w:val="19"/>
+          <w:szCs w:val="19"/>
+        </w:rPr>
+        <w:br/>
+      </w:r>
+      <w:r>
+        <w:rPr>
+          <w:rFonts w:ascii="Arial" w:eastAsia="Times New Roman" w:hAnsi="Arial" w:cs="Arial"/>
+          <w:color w:val="222222"/>
+          <w:sz w:val="19"/>
+          <w:szCs w:val="19"/>
+        </w:rPr>
+        <w:br/>
+      </w:r>
+      <w:r>
+        <w:rPr>
+          <w:rFonts w:ascii="Arial" w:eastAsia="Times New Roman" w:hAnsi="Arial" w:cs="Arial"/>
+          <w:color w:val="222222"/>
+          <w:sz w:val="19"/>
+          <w:szCs w:val="19"/>
+          <w:shd w:val="clear" w:color="auto" w:fill="FFFFFF"/>
+        </w:rPr>
+        <w:t>- M. E. Joorabchi, A. Mesbah, and P. Kruchten. Real challenges in mobile apps. In</w:t>
+      </w:r>
+      <w:r>
+        <w:rPr>
+          <w:rFonts w:ascii="Arial" w:eastAsia="Times New Roman" w:hAnsi="Arial" w:cs="Arial"/>
+          <w:color w:val="222222"/>
+          <w:sz w:val="19"/>
+          <w:szCs w:val="19"/>
+        </w:rPr>
+        <w:br/>
+      </w:r>
+      <w:r>
+        <w:rPr>
+          <w:rFonts w:ascii="Arial" w:eastAsia="Times New Roman" w:hAnsi="Arial" w:cs="Arial"/>
+          <w:color w:val="222222"/>
+          <w:sz w:val="19"/>
+          <w:szCs w:val="19"/>
+          <w:shd w:val="clear" w:color="auto" w:fill="FFFFFF"/>
+        </w:rPr>
+        <w:t>ACM/IEEE International Symposium on Empirical Software Engineering and Measurement (ESEM'13), pages 15-24, 2013.</w:t>
+      </w:r>
+      <w:r>
+        <w:rPr>
+          <w:rFonts w:ascii="Arial" w:eastAsia="Times New Roman" w:hAnsi="Arial" w:cs="Arial"/>
+          <w:color w:val="222222"/>
+          <w:sz w:val="19"/>
+          <w:szCs w:val="19"/>
+        </w:rPr>
+        <w:br/>
+      </w:r>
+      <w:r>
+        <w:rPr>
+          <w:rFonts w:ascii="Arial" w:eastAsia="Times New Roman" w:hAnsi="Arial" w:cs="Arial"/>
+          <w:color w:val="222222"/>
+          <w:sz w:val="19"/>
+          <w:szCs w:val="19"/>
+        </w:rPr>
+        <w:br/>
+      </w:r>
+      <w:r>
+        <w:rPr>
+          <w:rFonts w:ascii="Arial" w:eastAsia="Times New Roman" w:hAnsi="Arial" w:cs="Arial"/>
+          <w:color w:val="222222"/>
+          <w:sz w:val="19"/>
+          <w:szCs w:val="19"/>
+          <w:shd w:val="clear" w:color="auto" w:fill="FFFFFF"/>
+        </w:rPr>
+        <w:t>- M. Linares-Vásquez, C. Vendome, Q. Luo, and D. Poshyvanyk. How developers detect and fix performance bottlenecks in Aandroid apps. In Proc. ICSME, pages 352-361. IEEE, 2015.</w:t>
+      </w:r>
+      <w:r>
+        <w:rPr>
+          <w:rFonts w:ascii="Arial" w:eastAsia="Times New Roman" w:hAnsi="Arial" w:cs="Arial"/>
+          <w:color w:val="222222"/>
+          <w:sz w:val="19"/>
+          <w:szCs w:val="19"/>
+        </w:rPr>
+        <w:br/>
+      </w:r>
+      <w:r>
+        <w:rPr>
+          <w:rFonts w:ascii="Arial" w:eastAsia="Times New Roman" w:hAnsi="Arial" w:cs="Arial"/>
+          <w:color w:val="222222"/>
+          <w:sz w:val="19"/>
+          <w:szCs w:val="19"/>
+        </w:rPr>
+        <w:br/>
+      </w:r>
+      <w:r>
+        <w:rPr>
+          <w:rFonts w:ascii="Arial" w:eastAsia="Times New Roman" w:hAnsi="Arial" w:cs="Arial"/>
+          <w:color w:val="222222"/>
+          <w:sz w:val="19"/>
+          <w:szCs w:val="19"/>
+          <w:shd w:val="clear" w:color="auto" w:fill="FFFFFF"/>
+        </w:rPr>
+        <w:t>- Gabriele Bavota, Mario Linares Vásquez, Carlos Eduardo Bernal-Cárdenas, Massimiliano Di Penta, Rocco Oliveto, Denys Poshyvanyk: The Impact of API Change- and Fault-Proneness on the User Ratings of Android Apps. IEEE Trans. Software Eng. 41(4): 384-407 (2015.</w:t>
+      </w:r>
+      <w:r>
+        <w:rPr>
+          <w:rFonts w:ascii="Arial" w:eastAsia="Times New Roman" w:hAnsi="Arial" w:cs="Arial"/>
+          <w:color w:val="222222"/>
+          <w:sz w:val="19"/>
+          <w:szCs w:val="19"/>
+        </w:rPr>
+        <w:br/>
+      </w:r>
+      <w:r>
+        <w:rPr>
+          <w:rFonts w:ascii="Arial" w:eastAsia="Times New Roman" w:hAnsi="Arial" w:cs="Arial"/>
+          <w:color w:val="222222"/>
+          <w:sz w:val="19"/>
+          <w:szCs w:val="19"/>
+        </w:rPr>
+        <w:br/>
+      </w:r>
+      <w:r>
+        <w:rPr>
+          <w:rFonts w:ascii="Arial" w:eastAsia="Times New Roman" w:hAnsi="Arial" w:cs="Arial"/>
+          <w:color w:val="222222"/>
+          <w:sz w:val="19"/>
+          <w:szCs w:val="19"/>
+        </w:rPr>
+        <w:br/>
+      </w:r>
+      <w:r>
+        <w:rPr>
+          <w:rFonts w:ascii="Arial" w:eastAsia="Times New Roman" w:hAnsi="Arial" w:cs="Arial"/>
+          <w:color w:val="222222"/>
+          <w:sz w:val="19"/>
+          <w:szCs w:val="19"/>
+        </w:rPr>
+        <w:br/>
+      </w:r>
+      <w:r>
+        <w:rPr>
+          <w:rFonts w:ascii="Arial" w:eastAsia="Times New Roman" w:hAnsi="Arial" w:cs="Arial"/>
+          <w:color w:val="222222"/>
+          <w:sz w:val="19"/>
+          <w:szCs w:val="19"/>
+          <w:shd w:val="clear" w:color="auto" w:fill="FFFFFF"/>
+        </w:rPr>
+        <w:t>Reviewer #2: This paper explores how exception handling is managed in Android mobile apps.</w:t>
+      </w:r>
+      <w:r>
+        <w:rPr>
+          <w:rFonts w:ascii="Arial" w:eastAsia="Times New Roman" w:hAnsi="Arial" w:cs="Arial"/>
+          <w:color w:val="222222"/>
+          <w:sz w:val="19"/>
+          <w:szCs w:val="19"/>
+        </w:rPr>
+        <w:br/>
+      </w:r>
+      <w:r>
+        <w:rPr>
+          <w:rFonts w:ascii="Arial" w:eastAsia="Times New Roman" w:hAnsi="Arial" w:cs="Arial"/>
+          <w:color w:val="222222"/>
+          <w:sz w:val="19"/>
+          <w:szCs w:val="19"/>
+        </w:rPr>
+        <w:br/>
+      </w:r>
+      <w:r>
+        <w:rPr>
+          <w:rFonts w:ascii="Arial" w:eastAsia="Times New Roman" w:hAnsi="Arial" w:cs="Arial"/>
+          <w:color w:val="222222"/>
+          <w:sz w:val="19"/>
+          <w:szCs w:val="19"/>
+          <w:shd w:val="clear" w:color="auto" w:fill="FFFFFF"/>
+        </w:rPr>
+        <w:t>I liked this study.</w:t>
+      </w:r>
+      <w:r>
+        <w:rPr>
+          <w:rFonts w:ascii="Arial" w:eastAsia="Times New Roman" w:hAnsi="Arial" w:cs="Arial"/>
+          <w:color w:val="222222"/>
+          <w:sz w:val="19"/>
+          <w:szCs w:val="19"/>
+        </w:rPr>
+        <w:br/>
+      </w:r>
+      <w:r>
+        <w:rPr>
+          <w:rFonts w:ascii="Arial" w:eastAsia="Times New Roman" w:hAnsi="Arial" w:cs="Arial"/>
+          <w:color w:val="222222"/>
+          <w:sz w:val="19"/>
+          <w:szCs w:val="19"/>
+        </w:rPr>
+        <w:br/>
+      </w:r>
+      <w:r>
+        <w:rPr>
+          <w:rFonts w:ascii="Arial" w:eastAsia="Times New Roman" w:hAnsi="Arial" w:cs="Arial"/>
+          <w:color w:val="222222"/>
+          <w:sz w:val="19"/>
+          <w:szCs w:val="19"/>
+          <w:shd w:val="clear" w:color="auto" w:fill="FFFFFF"/>
+        </w:rPr>
+        <w:t>The methodology seemed correct to me.  Definitely one of the challenges in doing mobile app studies is finding the source code to such apps, so I think using GitHub to find mobile apps is just fine.  I liked the way that the authors did their filtering and that they got their stack traces from bug reports on GitHub.</w:t>
+      </w:r>
+      <w:r>
+        <w:rPr>
+          <w:rFonts w:ascii="Arial" w:eastAsia="Times New Roman" w:hAnsi="Arial" w:cs="Arial"/>
+          <w:color w:val="222222"/>
+          <w:sz w:val="19"/>
+          <w:szCs w:val="19"/>
+        </w:rPr>
+        <w:br/>
+      </w:r>
+      <w:r>
+        <w:rPr>
+          <w:rFonts w:ascii="Arial" w:eastAsia="Times New Roman" w:hAnsi="Arial" w:cs="Arial"/>
+          <w:color w:val="222222"/>
+          <w:sz w:val="19"/>
+          <w:szCs w:val="19"/>
+        </w:rPr>
+        <w:br/>
+      </w:r>
+      <w:r>
+        <w:rPr>
+          <w:rFonts w:ascii="Arial" w:eastAsia="Times New Roman" w:hAnsi="Arial" w:cs="Arial"/>
+          <w:color w:val="222222"/>
+          <w:sz w:val="19"/>
+          <w:szCs w:val="19"/>
+          <w:shd w:val="clear" w:color="auto" w:fill="FFFFFF"/>
+        </w:rPr>
+        <w:t>One strength from a methodological standpoint is that the authors did a fair of manual analysis to try to understand trends, verify results, and to filter out noise.</w:t>
+      </w:r>
+      <w:r>
+        <w:rPr>
+          <w:rFonts w:ascii="Arial" w:eastAsia="Times New Roman" w:hAnsi="Arial" w:cs="Arial"/>
+          <w:color w:val="222222"/>
+          <w:sz w:val="19"/>
+          <w:szCs w:val="19"/>
+        </w:rPr>
+        <w:br/>
+      </w:r>
+      <w:r>
+        <w:rPr>
+          <w:rFonts w:ascii="Arial" w:eastAsia="Times New Roman" w:hAnsi="Arial" w:cs="Arial"/>
+          <w:color w:val="222222"/>
+          <w:sz w:val="19"/>
+          <w:szCs w:val="19"/>
+        </w:rPr>
+        <w:br/>
+      </w:r>
+      <w:r>
+        <w:rPr>
+          <w:rFonts w:ascii="Arial" w:eastAsia="Times New Roman" w:hAnsi="Arial" w:cs="Arial"/>
+          <w:color w:val="222222"/>
           <w:sz w:val="19"/>
           <w:szCs w:val="19"/>
           <w:highlight w:val="yellow"/>
           <w:shd w:val="clear" w:color="auto" w:fill="FFFFFF"/>
         </w:rPr>
-        <w:t>http://www.slideshare.net/pyricau/crash-fast</w:t>
-      </w:r>
-      <w:r>
-        <w:rPr>
-          <w:rFonts w:eastAsia="Times New Roman" w:cs="Times New Roman"/>
+        <w:t>While not an actual contribution (since the details of how it works and an actual evaluation of it is not reported), the ExceptionMiner tool that automatically parses and extracts stack traces from bug reports seems like it would be useful in many other contexts as well.  I hope that the authors make this available to others.</w:t>
+      </w:r>
+      <w:r>
+        <w:rPr>
+          <w:rFonts w:ascii="Arial" w:eastAsia="Times New Roman" w:hAnsi="Arial" w:cs="Arial"/>
+          <w:color w:val="222222"/>
+          <w:sz w:val="19"/>
+          <w:szCs w:val="19"/>
+        </w:rPr>
+        <w:br/>
+      </w:r>
+      <w:r>
+        <w:rPr>
+          <w:rFonts w:ascii="Arial" w:eastAsia="Times New Roman" w:hAnsi="Arial" w:cs="Arial"/>
+          <w:color w:val="222222"/>
+          <w:sz w:val="19"/>
+          <w:szCs w:val="19"/>
+        </w:rPr>
+        <w:br/>
+      </w:r>
+      <w:r>
+        <w:rPr>
+          <w:rFonts w:ascii="Arial" w:eastAsia="Times New Roman" w:hAnsi="Arial" w:cs="Arial"/>
+          <w:color w:val="222222"/>
+          <w:sz w:val="19"/>
+          <w:szCs w:val="19"/>
           <w:highlight w:val="yellow"/>
-        </w:rPr>
-        <w:fldChar w:fldCharType="end"/>
+          <w:shd w:val="clear" w:color="auto" w:fill="FFFFFF"/>
+        </w:rPr>
+        <w:t>The authors state that their tool automatically filters out directories that contain the source code of libraries.  While I commend the authors for doing this and I think it improves the validity of the findings, how exactly is this done?  Do they have their own tool or somebody else's.  Is there a citation that should be here?</w:t>
+      </w:r>
+      <w:r>
+        <w:rPr>
+          <w:rFonts w:ascii="Arial" w:eastAsia="Times New Roman" w:hAnsi="Arial" w:cs="Arial"/>
+          <w:color w:val="222222"/>
+          <w:sz w:val="19"/>
+          <w:szCs w:val="19"/>
+        </w:rPr>
+        <w:br/>
+      </w:r>
+      <w:r>
+        <w:rPr>
+          <w:rFonts w:ascii="Arial" w:eastAsia="Times New Roman" w:hAnsi="Arial" w:cs="Arial"/>
+          <w:color w:val="222222"/>
+          <w:sz w:val="19"/>
+          <w:szCs w:val="19"/>
+        </w:rPr>
+        <w:br/>
+      </w:r>
+      <w:r>
+        <w:rPr>
+          <w:rFonts w:ascii="Arial" w:eastAsia="Times New Roman" w:hAnsi="Arial" w:cs="Arial"/>
+          <w:color w:val="222222"/>
+          <w:sz w:val="19"/>
+          <w:szCs w:val="19"/>
+          <w:shd w:val="clear" w:color="auto" w:fill="FFFFFF"/>
+        </w:rPr>
+        <w:t>The findings are interesting.  Some are not too surprising (prevalence of NullPointerException).  However, the findings related to non-checked exceptions being thrown from native code was surprising and apparently I wasn't the only one, as most developers were unaware of this as well.  This is one actionable and insightful takeaway from this paper that I really like.</w:t>
+      </w:r>
+      <w:r>
+        <w:rPr>
+          <w:rFonts w:ascii="Arial" w:eastAsia="Times New Roman" w:hAnsi="Arial" w:cs="Arial"/>
+          <w:color w:val="222222"/>
+          <w:sz w:val="19"/>
+          <w:szCs w:val="19"/>
+        </w:rPr>
+        <w:br/>
+      </w:r>
+      <w:r>
+        <w:rPr>
+          <w:rFonts w:ascii="Arial" w:eastAsia="Times New Roman" w:hAnsi="Arial" w:cs="Arial"/>
+          <w:color w:val="222222"/>
+          <w:sz w:val="19"/>
+          <w:szCs w:val="19"/>
+        </w:rPr>
+        <w:br/>
+      </w:r>
+      <w:r>
+        <w:rPr>
+          <w:rFonts w:ascii="Arial" w:eastAsia="Times New Roman" w:hAnsi="Arial" w:cs="Arial"/>
+          <w:color w:val="222222"/>
+          <w:sz w:val="19"/>
+          <w:szCs w:val="19"/>
+          <w:shd w:val="clear" w:color="auto" w:fill="FFFFFF"/>
+        </w:rPr>
+        <w:t xml:space="preserve">As one who has used the approach of wrapping exceptions, I found section RQ1.3 to be very interesting.  </w:t>
       </w:r>
       <w:r>
         <w:rPr>
@@ -4693,91 +5291,35 @@
           <w:highlight w:val="yellow"/>
           <w:shd w:val="clear" w:color="auto" w:fill="FFFFFF"/>
         </w:rPr>
-        <w:t>).</w:t>
-      </w:r>
-      <w:r>
-        <w:rPr>
-          <w:rFonts w:ascii="Arial" w:eastAsia="Times New Roman" w:hAnsi="Arial" w:cs="Arial"/>
-          <w:color w:val="222222"/>
-          <w:sz w:val="19"/>
-          <w:szCs w:val="19"/>
-        </w:rPr>
-        <w:br/>
-      </w:r>
-      <w:r>
-        <w:rPr>
-          <w:rFonts w:ascii="Arial" w:eastAsia="Times New Roman" w:hAnsi="Arial" w:cs="Arial"/>
-          <w:color w:val="222222"/>
-          <w:sz w:val="19"/>
-          <w:szCs w:val="19"/>
-        </w:rPr>
-        <w:br/>
-      </w:r>
-      <w:r>
-        <w:rPr>
-          <w:rFonts w:ascii="Arial" w:eastAsia="Times New Roman" w:hAnsi="Arial" w:cs="Arial"/>
-          <w:color w:val="222222"/>
-          <w:sz w:val="19"/>
-          <w:szCs w:val="19"/>
-          <w:shd w:val="clear" w:color="auto" w:fill="FFFFFF"/>
-        </w:rPr>
-        <w:t>Originality and Importance:</w:t>
-      </w:r>
-      <w:r>
-        <w:rPr>
-          <w:rFonts w:ascii="Arial" w:eastAsia="Times New Roman" w:hAnsi="Arial" w:cs="Arial"/>
-          <w:color w:val="222222"/>
-          <w:sz w:val="19"/>
-          <w:szCs w:val="19"/>
-        </w:rPr>
-        <w:br/>
-      </w:r>
-      <w:r>
-        <w:rPr>
-          <w:rFonts w:ascii="Arial" w:eastAsia="Times New Roman" w:hAnsi="Arial" w:cs="Arial"/>
-          <w:color w:val="222222"/>
-          <w:sz w:val="19"/>
-          <w:szCs w:val="19"/>
-        </w:rPr>
-        <w:br/>
-      </w:r>
-      <w:r>
-        <w:rPr>
-          <w:rFonts w:ascii="Arial" w:eastAsia="Times New Roman" w:hAnsi="Arial" w:cs="Arial"/>
-          <w:color w:val="222222"/>
-          <w:sz w:val="19"/>
-          <w:szCs w:val="19"/>
-          <w:shd w:val="clear" w:color="auto" w:fill="FFFFFF"/>
-        </w:rPr>
-        <w:t>The work highlights an important problem of handing exceptions. The mining analysis demonstrated the types of exceptions that are most prevalent in Android applications. The findings demonstrate that programming logic and resources are predominantly the reason for exceptions and that a lack of documentation may also impact the problem.</w:t>
-      </w:r>
-      <w:r>
-        <w:rPr>
-          <w:rFonts w:ascii="Arial" w:eastAsia="Times New Roman" w:hAnsi="Arial" w:cs="Arial"/>
-          <w:color w:val="222222"/>
-          <w:sz w:val="19"/>
-          <w:szCs w:val="19"/>
-        </w:rPr>
-        <w:br/>
-      </w:r>
-      <w:r>
-        <w:rPr>
-          <w:rFonts w:ascii="Arial" w:eastAsia="Times New Roman" w:hAnsi="Arial" w:cs="Arial"/>
-          <w:color w:val="222222"/>
-          <w:sz w:val="19"/>
-          <w:szCs w:val="19"/>
-        </w:rPr>
-        <w:br/>
-      </w:r>
-      <w:r>
-        <w:rPr>
-          <w:rFonts w:ascii="Arial" w:eastAsia="Times New Roman" w:hAnsi="Arial" w:cs="Arial"/>
-          <w:color w:val="222222"/>
-          <w:sz w:val="19"/>
-          <w:szCs w:val="19"/>
-          <w:shd w:val="clear" w:color="auto" w:fill="FFFFFF"/>
-        </w:rPr>
-        <w:t xml:space="preserve">The developer survey strengthens the paper since it corroborates the mining analysis and demonstrates the perspective of developers with respect to exception handing. </w:t>
+        <w:t>While the authors showed that some of these violate best practices, it didn't look like the authors really explained which types of wrappings led to which bug hazards.  From a developer standpoint, one of the things I'd like to learn from this paper is what I should be doing and right now many of the RQs, including RQ1.3, say what the authors say (counts, percentages, etc.) but the text is not very proscriptive.</w:t>
+      </w:r>
+      <w:r>
+        <w:rPr>
+          <w:rFonts w:ascii="Arial" w:eastAsia="Times New Roman" w:hAnsi="Arial" w:cs="Arial"/>
+          <w:color w:val="222222"/>
+          <w:sz w:val="19"/>
+          <w:szCs w:val="19"/>
+        </w:rPr>
+        <w:br/>
+      </w:r>
+      <w:r>
+        <w:rPr>
+          <w:rFonts w:ascii="Arial" w:eastAsia="Times New Roman" w:hAnsi="Arial" w:cs="Arial"/>
+          <w:color w:val="222222"/>
+          <w:sz w:val="19"/>
+          <w:szCs w:val="19"/>
+        </w:rPr>
+        <w:br/>
+      </w:r>
+      <w:r>
+        <w:rPr>
+          <w:rFonts w:ascii="Arial" w:eastAsia="Times New Roman" w:hAnsi="Arial" w:cs="Arial"/>
+          <w:color w:val="222222"/>
+          <w:sz w:val="19"/>
+          <w:szCs w:val="19"/>
+          <w:shd w:val="clear" w:color="auto" w:fill="FFFFFF"/>
+        </w:rPr>
+        <w:t xml:space="preserve">Surveying developers and contrasting findings with their quantitative mining study was a strong part of this paper.  I believe that actually interacting with developers can yield insight and that was the case in this paper.  </w:t>
       </w:r>
       <w:r>
         <w:rPr>
@@ -4788,53 +5330,45 @@
           <w:highlight w:val="yellow"/>
           <w:shd w:val="clear" w:color="auto" w:fill="FFFFFF"/>
         </w:rPr>
-        <w:t>It would be beneficial for the authors to clearly define lessons from this survey and mining analysis. For example, what do these finding tell researchers in terms of support that developers need?</w:t>
-      </w:r>
-      <w:r>
-        <w:rPr>
-          <w:rFonts w:ascii="Arial" w:eastAsia="Times New Roman" w:hAnsi="Arial" w:cs="Arial"/>
-          <w:color w:val="222222"/>
-          <w:sz w:val="19"/>
-          <w:szCs w:val="19"/>
-        </w:rPr>
-        <w:br/>
-      </w:r>
-      <w:r>
-        <w:rPr>
-          <w:rFonts w:ascii="Arial" w:eastAsia="Times New Roman" w:hAnsi="Arial" w:cs="Arial"/>
-          <w:color w:val="222222"/>
-          <w:sz w:val="19"/>
-          <w:szCs w:val="19"/>
-        </w:rPr>
-        <w:br/>
-      </w:r>
-      <w:r>
-        <w:rPr>
-          <w:rFonts w:ascii="Arial" w:eastAsia="Times New Roman" w:hAnsi="Arial" w:cs="Arial"/>
-          <w:color w:val="222222"/>
-          <w:sz w:val="19"/>
-          <w:szCs w:val="19"/>
-          <w:shd w:val="clear" w:color="auto" w:fill="FFFFFF"/>
-        </w:rPr>
-        <w:t>Presentation:</w:t>
-      </w:r>
-      <w:r>
-        <w:rPr>
-          <w:rFonts w:ascii="Arial" w:eastAsia="Times New Roman" w:hAnsi="Arial" w:cs="Arial"/>
-          <w:color w:val="222222"/>
-          <w:sz w:val="19"/>
-          <w:szCs w:val="19"/>
-        </w:rPr>
-        <w:br/>
-      </w:r>
-      <w:r>
-        <w:rPr>
-          <w:rFonts w:ascii="Arial" w:eastAsia="Times New Roman" w:hAnsi="Arial" w:cs="Arial"/>
-          <w:color w:val="222222"/>
-          <w:sz w:val="19"/>
-          <w:szCs w:val="19"/>
-        </w:rPr>
-        <w:br/>
+        <w:t>I'd like to see more motivation behind the questions on the survey, however.  For instance, how is it useful to know "How often do developers throw exceptions"?</w:t>
+      </w:r>
+      <w:r>
+        <w:rPr>
+          <w:rFonts w:ascii="Arial" w:eastAsia="Times New Roman" w:hAnsi="Arial" w:cs="Arial"/>
+          <w:color w:val="222222"/>
+          <w:sz w:val="19"/>
+          <w:szCs w:val="19"/>
+          <w:shd w:val="clear" w:color="auto" w:fill="FFFFFF"/>
+        </w:rPr>
+        <w:t>  That said, I did find the results interesting.  For instance, understanding the practices developers use when handling exceptions gives an idea of what best practices are actually used and which are ignored (for instance, in table 9) as well as what the differences are between Android specific development and general java development.</w:t>
+      </w:r>
+      <w:r>
+        <w:rPr>
+          <w:rFonts w:ascii="Arial" w:eastAsia="Times New Roman" w:hAnsi="Arial" w:cs="Arial"/>
+          <w:color w:val="222222"/>
+          <w:sz w:val="19"/>
+          <w:szCs w:val="19"/>
+        </w:rPr>
+        <w:br/>
+      </w:r>
+      <w:r>
+        <w:rPr>
+          <w:rFonts w:ascii="Arial" w:eastAsia="Times New Roman" w:hAnsi="Arial" w:cs="Arial"/>
+          <w:color w:val="222222"/>
+          <w:sz w:val="19"/>
+          <w:szCs w:val="19"/>
+        </w:rPr>
+        <w:br/>
+      </w:r>
+      <w:r>
+        <w:rPr>
+          <w:rFonts w:ascii="Arial" w:eastAsia="Times New Roman" w:hAnsi="Arial" w:cs="Arial"/>
+          <w:color w:val="222222"/>
+          <w:sz w:val="19"/>
+          <w:szCs w:val="19"/>
+          <w:shd w:val="clear" w:color="auto" w:fill="FFFFFF"/>
+        </w:rPr>
+        <w:t>The paper as it stands feels very much like two papers put together (and that's understandable given the earlier MSR paper).  The survey section does not often refer to the earlier study, but I believe they're complementary and should be more integrated in the text.  The initial study simply gives numbers and tells us what the authors found, that is, what goes on in the source code.  But the  survey results give more insight into how the code got that way and why developers handle exceptions in certain ways</w:t>
       </w:r>
       <w:r>
         <w:rPr>
@@ -4845,587 +5379,70 @@
           <w:highlight w:val="yellow"/>
           <w:shd w:val="clear" w:color="auto" w:fill="FFFFFF"/>
         </w:rPr>
-        <w:t>The presentation of the survey results should be improved to pair the research questions to the survey questions better. For example, Figure 5's caption is vague stating "Summary of some survey question answers." Similarly, the survey question that led to the results is not always clear.</w:t>
-      </w:r>
-      <w:r>
-        <w:rPr>
-          <w:rFonts w:ascii="Arial" w:eastAsia="Times New Roman" w:hAnsi="Arial" w:cs="Arial"/>
-          <w:color w:val="222222"/>
-          <w:sz w:val="19"/>
-          <w:szCs w:val="19"/>
-        </w:rPr>
-        <w:br/>
-      </w:r>
-      <w:r>
-        <w:rPr>
-          <w:rFonts w:ascii="Arial" w:eastAsia="Times New Roman" w:hAnsi="Arial" w:cs="Arial"/>
-          <w:color w:val="222222"/>
-          <w:sz w:val="19"/>
-          <w:szCs w:val="19"/>
-        </w:rPr>
-        <w:br/>
-      </w:r>
-      <w:r>
-        <w:rPr>
-          <w:rFonts w:ascii="Arial" w:eastAsia="Times New Roman" w:hAnsi="Arial" w:cs="Arial"/>
-          <w:color w:val="222222"/>
-          <w:sz w:val="19"/>
-          <w:szCs w:val="19"/>
-          <w:shd w:val="clear" w:color="auto" w:fill="FFFFFF"/>
-        </w:rPr>
-        <w:t>Related Work:</w:t>
-      </w:r>
-      <w:r>
-        <w:rPr>
-          <w:rFonts w:ascii="Arial" w:eastAsia="Times New Roman" w:hAnsi="Arial" w:cs="Arial"/>
-          <w:color w:val="222222"/>
-          <w:sz w:val="19"/>
-          <w:szCs w:val="19"/>
-        </w:rPr>
-        <w:br/>
-      </w:r>
-      <w:r>
-        <w:rPr>
-          <w:rFonts w:ascii="Arial" w:eastAsia="Times New Roman" w:hAnsi="Arial" w:cs="Arial"/>
-          <w:color w:val="222222"/>
-          <w:sz w:val="19"/>
-          <w:szCs w:val="19"/>
-        </w:rPr>
-        <w:br/>
-      </w:r>
-      <w:r>
-        <w:rPr>
-          <w:rFonts w:ascii="Arial" w:eastAsia="Times New Roman" w:hAnsi="Arial" w:cs="Arial"/>
-          <w:color w:val="222222"/>
-          <w:sz w:val="19"/>
-          <w:szCs w:val="19"/>
-          <w:shd w:val="clear" w:color="auto" w:fill="FFFFFF"/>
-        </w:rPr>
-        <w:t>The authors provide background and cite related papers to exceptions. However, they do no cite several surveys with Android developers. It would benefit the paper to explain how the proposed work differs and compares to these studies. Suggested papers are the following:</w:t>
-      </w:r>
-      <w:r>
-        <w:rPr>
-          <w:rFonts w:ascii="Arial" w:eastAsia="Times New Roman" w:hAnsi="Arial" w:cs="Arial"/>
-          <w:color w:val="222222"/>
-          <w:sz w:val="19"/>
-          <w:szCs w:val="19"/>
-        </w:rPr>
-        <w:br/>
-      </w:r>
-      <w:r>
-        <w:rPr>
-          <w:rFonts w:ascii="Arial" w:eastAsia="Times New Roman" w:hAnsi="Arial" w:cs="Arial"/>
-          <w:color w:val="222222"/>
-          <w:sz w:val="19"/>
-          <w:szCs w:val="19"/>
-        </w:rPr>
-        <w:br/>
-      </w:r>
-      <w:r>
-        <w:rPr>
-          <w:rFonts w:ascii="Arial" w:eastAsia="Times New Roman" w:hAnsi="Arial" w:cs="Arial"/>
-          <w:color w:val="222222"/>
-          <w:sz w:val="19"/>
-          <w:szCs w:val="19"/>
-          <w:shd w:val="clear" w:color="auto" w:fill="FFFFFF"/>
-        </w:rPr>
-        <w:t>- P.S.Kochhar, F.Thung, N.Nagappan,T. Zimmermann,and D. Lo. Understanding the test automation culture of app developers. In 2015 IEEE 8th International Conference on Software Testing, Verification and Validation (ICST), pages 1-10, 2015.</w:t>
-      </w:r>
-      <w:r>
-        <w:rPr>
-          <w:rFonts w:ascii="Arial" w:eastAsia="Times New Roman" w:hAnsi="Arial" w:cs="Arial"/>
-          <w:color w:val="222222"/>
-          <w:sz w:val="19"/>
-          <w:szCs w:val="19"/>
-        </w:rPr>
-        <w:br/>
-      </w:r>
-      <w:r>
-        <w:rPr>
-          <w:rFonts w:ascii="Arial" w:eastAsia="Times New Roman" w:hAnsi="Arial" w:cs="Arial"/>
-          <w:color w:val="222222"/>
-          <w:sz w:val="19"/>
-          <w:szCs w:val="19"/>
-        </w:rPr>
-        <w:br/>
-      </w:r>
-      <w:r>
-        <w:rPr>
-          <w:rFonts w:ascii="Arial" w:eastAsia="Times New Roman" w:hAnsi="Arial" w:cs="Arial"/>
-          <w:color w:val="222222"/>
-          <w:sz w:val="19"/>
-          <w:szCs w:val="19"/>
-          <w:shd w:val="clear" w:color="auto" w:fill="FFFFFF"/>
-        </w:rPr>
-        <w:t>- M. E. Joorabchi, A. Mesbah, and P. Kruchten. Real challenges in mobile apps. In</w:t>
-      </w:r>
-      <w:r>
-        <w:rPr>
-          <w:rFonts w:ascii="Arial" w:eastAsia="Times New Roman" w:hAnsi="Arial" w:cs="Arial"/>
-          <w:color w:val="222222"/>
-          <w:sz w:val="19"/>
-          <w:szCs w:val="19"/>
-        </w:rPr>
-        <w:br/>
-      </w:r>
-      <w:r>
-        <w:rPr>
-          <w:rFonts w:ascii="Arial" w:eastAsia="Times New Roman" w:hAnsi="Arial" w:cs="Arial"/>
-          <w:color w:val="222222"/>
-          <w:sz w:val="19"/>
-          <w:szCs w:val="19"/>
-          <w:shd w:val="clear" w:color="auto" w:fill="FFFFFF"/>
-        </w:rPr>
-        <w:t>ACM/IEEE International Symposium on Empirical Software Engineering and Measurement (ESEM'13), pages 15-24, 2013.</w:t>
-      </w:r>
-      <w:r>
-        <w:rPr>
-          <w:rFonts w:ascii="Arial" w:eastAsia="Times New Roman" w:hAnsi="Arial" w:cs="Arial"/>
-          <w:color w:val="222222"/>
-          <w:sz w:val="19"/>
-          <w:szCs w:val="19"/>
-        </w:rPr>
-        <w:br/>
-      </w:r>
-      <w:r>
-        <w:rPr>
-          <w:rFonts w:ascii="Arial" w:eastAsia="Times New Roman" w:hAnsi="Arial" w:cs="Arial"/>
-          <w:color w:val="222222"/>
-          <w:sz w:val="19"/>
-          <w:szCs w:val="19"/>
-        </w:rPr>
-        <w:br/>
-      </w:r>
-      <w:r>
-        <w:rPr>
-          <w:rFonts w:ascii="Arial" w:eastAsia="Times New Roman" w:hAnsi="Arial" w:cs="Arial"/>
-          <w:color w:val="222222"/>
-          <w:sz w:val="19"/>
-          <w:szCs w:val="19"/>
-          <w:shd w:val="clear" w:color="auto" w:fill="FFFFFF"/>
-        </w:rPr>
-        <w:t>- M. Linares-Vásquez, C. Vendome, Q. Luo, and D. Poshyvanyk. How developers detect and fix performance bottlenecks in Aandroid apps. In Proc. ICSME, pages 352-361. IEEE, 2015.</w:t>
-      </w:r>
-      <w:r>
-        <w:rPr>
-          <w:rFonts w:ascii="Arial" w:eastAsia="Times New Roman" w:hAnsi="Arial" w:cs="Arial"/>
-          <w:color w:val="222222"/>
-          <w:sz w:val="19"/>
-          <w:szCs w:val="19"/>
-        </w:rPr>
-        <w:br/>
-      </w:r>
-      <w:r>
-        <w:rPr>
-          <w:rFonts w:ascii="Arial" w:eastAsia="Times New Roman" w:hAnsi="Arial" w:cs="Arial"/>
-          <w:color w:val="222222"/>
-          <w:sz w:val="19"/>
-          <w:szCs w:val="19"/>
-        </w:rPr>
-        <w:br/>
-      </w:r>
-      <w:r>
-        <w:rPr>
-          <w:rFonts w:ascii="Arial" w:eastAsia="Times New Roman" w:hAnsi="Arial" w:cs="Arial"/>
-          <w:color w:val="222222"/>
-          <w:sz w:val="19"/>
-          <w:szCs w:val="19"/>
-          <w:shd w:val="clear" w:color="auto" w:fill="FFFFFF"/>
-        </w:rPr>
-        <w:t>- Gabriele Bavota, Mario Linares Vásquez, Carlos Eduardo Bernal-Cárdenas, Massimiliano Di Penta, Rocco Oliveto, Denys Poshyvanyk: The Impact of API Change- and Fault-Proneness on the User Ratings of Android Apps. IEEE Trans. Software Eng. 41(4): 384-407 (2015.</w:t>
-      </w:r>
-      <w:r>
-        <w:rPr>
-          <w:rFonts w:ascii="Arial" w:eastAsia="Times New Roman" w:hAnsi="Arial" w:cs="Arial"/>
-          <w:color w:val="222222"/>
-          <w:sz w:val="19"/>
-          <w:szCs w:val="19"/>
-        </w:rPr>
-        <w:br/>
-      </w:r>
-      <w:r>
-        <w:rPr>
-          <w:rFonts w:ascii="Arial" w:eastAsia="Times New Roman" w:hAnsi="Arial" w:cs="Arial"/>
-          <w:color w:val="222222"/>
-          <w:sz w:val="19"/>
-          <w:szCs w:val="19"/>
-        </w:rPr>
-        <w:br/>
-      </w:r>
-      <w:r>
-        <w:rPr>
-          <w:rFonts w:ascii="Arial" w:eastAsia="Times New Roman" w:hAnsi="Arial" w:cs="Arial"/>
-          <w:color w:val="222222"/>
-          <w:sz w:val="19"/>
-          <w:szCs w:val="19"/>
-        </w:rPr>
-        <w:br/>
-      </w:r>
-      <w:r>
-        <w:rPr>
-          <w:rFonts w:ascii="Arial" w:eastAsia="Times New Roman" w:hAnsi="Arial" w:cs="Arial"/>
-          <w:color w:val="222222"/>
-          <w:sz w:val="19"/>
-          <w:szCs w:val="19"/>
-        </w:rPr>
-        <w:br/>
-      </w:r>
-      <w:r>
-        <w:rPr>
-          <w:rFonts w:ascii="Arial" w:eastAsia="Times New Roman" w:hAnsi="Arial" w:cs="Arial"/>
-          <w:color w:val="222222"/>
-          <w:sz w:val="19"/>
-          <w:szCs w:val="19"/>
-          <w:shd w:val="clear" w:color="auto" w:fill="FFFFFF"/>
-        </w:rPr>
-        <w:t>Reviewer #2: This paper explores how exception handling is managed in Android mobile apps.</w:t>
-      </w:r>
-      <w:r>
-        <w:rPr>
-          <w:rFonts w:ascii="Arial" w:eastAsia="Times New Roman" w:hAnsi="Arial" w:cs="Arial"/>
-          <w:color w:val="222222"/>
-          <w:sz w:val="19"/>
-          <w:szCs w:val="19"/>
-        </w:rPr>
-        <w:br/>
-      </w:r>
-      <w:r>
-        <w:rPr>
-          <w:rFonts w:ascii="Arial" w:eastAsia="Times New Roman" w:hAnsi="Arial" w:cs="Arial"/>
-          <w:color w:val="222222"/>
-          <w:sz w:val="19"/>
-          <w:szCs w:val="19"/>
-        </w:rPr>
-        <w:br/>
-      </w:r>
-      <w:r>
-        <w:rPr>
-          <w:rFonts w:ascii="Arial" w:eastAsia="Times New Roman" w:hAnsi="Arial" w:cs="Arial"/>
-          <w:color w:val="222222"/>
-          <w:sz w:val="19"/>
-          <w:szCs w:val="19"/>
-          <w:shd w:val="clear" w:color="auto" w:fill="FFFFFF"/>
-        </w:rPr>
-        <w:t>I liked this study.</w:t>
-      </w:r>
-      <w:r>
-        <w:rPr>
-          <w:rFonts w:ascii="Arial" w:eastAsia="Times New Roman" w:hAnsi="Arial" w:cs="Arial"/>
-          <w:color w:val="222222"/>
-          <w:sz w:val="19"/>
-          <w:szCs w:val="19"/>
-        </w:rPr>
-        <w:br/>
-      </w:r>
-      <w:r>
-        <w:rPr>
-          <w:rFonts w:ascii="Arial" w:eastAsia="Times New Roman" w:hAnsi="Arial" w:cs="Arial"/>
-          <w:color w:val="222222"/>
-          <w:sz w:val="19"/>
-          <w:szCs w:val="19"/>
-        </w:rPr>
-        <w:br/>
-      </w:r>
-      <w:r>
-        <w:rPr>
-          <w:rFonts w:ascii="Arial" w:eastAsia="Times New Roman" w:hAnsi="Arial" w:cs="Arial"/>
-          <w:color w:val="222222"/>
-          <w:sz w:val="19"/>
-          <w:szCs w:val="19"/>
-          <w:shd w:val="clear" w:color="auto" w:fill="FFFFFF"/>
-        </w:rPr>
-        <w:t>The methodology seemed correct to me.  Definitely one of the challenges in doing mobile app studies is finding the source code to such apps, so I think using GitHub to find mobile apps is just fine.  I liked the way that the authors did their filtering and that they got their stack traces from bug reports on GitHub.</w:t>
-      </w:r>
-      <w:r>
-        <w:rPr>
-          <w:rFonts w:ascii="Arial" w:eastAsia="Times New Roman" w:hAnsi="Arial" w:cs="Arial"/>
-          <w:color w:val="222222"/>
-          <w:sz w:val="19"/>
-          <w:szCs w:val="19"/>
-        </w:rPr>
-        <w:br/>
-      </w:r>
-      <w:r>
-        <w:rPr>
-          <w:rFonts w:ascii="Arial" w:eastAsia="Times New Roman" w:hAnsi="Arial" w:cs="Arial"/>
-          <w:color w:val="222222"/>
-          <w:sz w:val="19"/>
-          <w:szCs w:val="19"/>
-        </w:rPr>
-        <w:br/>
-      </w:r>
-      <w:r>
-        <w:rPr>
-          <w:rFonts w:ascii="Arial" w:eastAsia="Times New Roman" w:hAnsi="Arial" w:cs="Arial"/>
-          <w:color w:val="222222"/>
-          <w:sz w:val="19"/>
-          <w:szCs w:val="19"/>
-          <w:shd w:val="clear" w:color="auto" w:fill="FFFFFF"/>
-        </w:rPr>
-        <w:t>One strength from a methodological standpoint is that the authors did a fair of manual analysis to try to understand trends, verify results, and to filter out noise.</w:t>
-      </w:r>
-      <w:r>
-        <w:rPr>
-          <w:rFonts w:ascii="Arial" w:eastAsia="Times New Roman" w:hAnsi="Arial" w:cs="Arial"/>
-          <w:color w:val="222222"/>
-          <w:sz w:val="19"/>
-          <w:szCs w:val="19"/>
-        </w:rPr>
-        <w:br/>
-      </w:r>
-      <w:r>
-        <w:rPr>
-          <w:rFonts w:ascii="Arial" w:eastAsia="Times New Roman" w:hAnsi="Arial" w:cs="Arial"/>
-          <w:color w:val="222222"/>
-          <w:sz w:val="19"/>
-          <w:szCs w:val="19"/>
-        </w:rPr>
-        <w:br/>
-      </w:r>
-      <w:r>
-        <w:rPr>
-          <w:rFonts w:ascii="Arial" w:eastAsia="Times New Roman" w:hAnsi="Arial" w:cs="Arial"/>
-          <w:color w:val="222222"/>
+        <w:t>.  It would be quite valuable if the authors were able to integrate some of their earlier results into the discussion of the later RQs (RQ2.1 - RQ2.5).</w:t>
+      </w:r>
+      <w:r>
+        <w:rPr>
+          <w:rFonts w:ascii="Arial" w:eastAsia="Times New Roman" w:hAnsi="Arial" w:cs="Arial"/>
+          <w:color w:val="222222"/>
+          <w:sz w:val="19"/>
+          <w:szCs w:val="19"/>
+        </w:rPr>
+        <w:br/>
+      </w:r>
+      <w:r>
+        <w:rPr>
+          <w:rFonts w:ascii="Arial" w:eastAsia="Times New Roman" w:hAnsi="Arial" w:cs="Arial"/>
+          <w:color w:val="222222"/>
+          <w:sz w:val="19"/>
+          <w:szCs w:val="19"/>
+        </w:rPr>
+        <w:br/>
+      </w:r>
+      <w:r>
+        <w:rPr>
+          <w:rFonts w:ascii="Arial" w:eastAsia="Times New Roman" w:hAnsi="Arial" w:cs="Arial"/>
+          <w:color w:val="C0504D" w:themeColor="accent2"/>
           <w:sz w:val="19"/>
           <w:szCs w:val="19"/>
           <w:highlight w:val="yellow"/>
           <w:shd w:val="clear" w:color="auto" w:fill="FFFFFF"/>
         </w:rPr>
-        <w:t>While not an actual contribution (since the details of how it works and an actual evaluation of it is not reported), the ExceptionMiner tool that automatically parses and extracts stack traces from bug reports seems like it would be useful in many other contexts as well.  I hope that the authors make this available to others.</w:t>
-      </w:r>
-      <w:r>
-        <w:rPr>
-          <w:rFonts w:ascii="Arial" w:eastAsia="Times New Roman" w:hAnsi="Arial" w:cs="Arial"/>
-          <w:color w:val="222222"/>
-          <w:sz w:val="19"/>
-          <w:szCs w:val="19"/>
-        </w:rPr>
-        <w:br/>
-      </w:r>
-      <w:r>
-        <w:rPr>
-          <w:rFonts w:ascii="Arial" w:eastAsia="Times New Roman" w:hAnsi="Arial" w:cs="Arial"/>
-          <w:color w:val="222222"/>
-          <w:sz w:val="19"/>
-          <w:szCs w:val="19"/>
-        </w:rPr>
-        <w:br/>
-      </w:r>
-      <w:r>
-        <w:rPr>
-          <w:rFonts w:ascii="Arial" w:eastAsia="Times New Roman" w:hAnsi="Arial" w:cs="Arial"/>
-          <w:color w:val="222222"/>
+        <w:t>One large takeaway that I get from this paper is that NullPointerExceptions are an issue, but that they really are a very large bucket that essentially "mask" many different types of errors in applications.  This is supported both by the initial MSR-type study and also by the survey of</w:t>
+      </w:r>
+      <w:r>
+        <w:rPr>
+          <w:rFonts w:ascii="Arial" w:eastAsia="Times New Roman" w:hAnsi="Arial" w:cs="Arial"/>
+          <w:color w:val="222222"/>
+          <w:sz w:val="19"/>
+          <w:szCs w:val="19"/>
+          <w:shd w:val="clear" w:color="auto" w:fill="FFFFFF"/>
+        </w:rPr>
+        <w:t xml:space="preserve"> </w:t>
+      </w:r>
+      <w:r>
+        <w:rPr>
+          <w:rFonts w:ascii="Arial" w:eastAsia="Times New Roman" w:hAnsi="Arial" w:cs="Arial"/>
+          <w:color w:val="C0504D" w:themeColor="accent2"/>
           <w:sz w:val="19"/>
           <w:szCs w:val="19"/>
           <w:highlight w:val="yellow"/>
           <w:shd w:val="clear" w:color="auto" w:fill="FFFFFF"/>
         </w:rPr>
-        <w:t>The authors state that their tool automatically filters out directories that contain the source code of libraries.  While I commend the authors for doing this and I think it improves the validity of the findings, how exactly is this done?  Do they have their own tool or somebody else's.  Is there a citation that should be here?</w:t>
-      </w:r>
-      <w:r>
-        <w:rPr>
-          <w:rFonts w:ascii="Arial" w:eastAsia="Times New Roman" w:hAnsi="Arial" w:cs="Arial"/>
-          <w:color w:val="222222"/>
-          <w:sz w:val="19"/>
-          <w:szCs w:val="19"/>
-        </w:rPr>
-        <w:br/>
-      </w:r>
-      <w:r>
-        <w:rPr>
-          <w:rFonts w:ascii="Arial" w:eastAsia="Times New Roman" w:hAnsi="Arial" w:cs="Arial"/>
-          <w:color w:val="222222"/>
-          <w:sz w:val="19"/>
-          <w:szCs w:val="19"/>
-        </w:rPr>
-        <w:br/>
-      </w:r>
-      <w:r>
-        <w:rPr>
-          <w:rFonts w:ascii="Arial" w:eastAsia="Times New Roman" w:hAnsi="Arial" w:cs="Arial"/>
-          <w:color w:val="222222"/>
-          <w:sz w:val="19"/>
-          <w:szCs w:val="19"/>
-          <w:shd w:val="clear" w:color="auto" w:fill="FFFFFF"/>
-        </w:rPr>
-        <w:t>The findings are interesting.  Some are not too surprising (prevalence of NullPointerException).  However, the findings related to non-checked exceptions being thrown from native code was surprising and apparently I wasn't the only one, as most developers were unaware of this as well.  This is one actionable and insightful takeaway from this paper that I really like.</w:t>
-      </w:r>
-      <w:r>
-        <w:rPr>
-          <w:rFonts w:ascii="Arial" w:eastAsia="Times New Roman" w:hAnsi="Arial" w:cs="Arial"/>
-          <w:color w:val="222222"/>
-          <w:sz w:val="19"/>
-          <w:szCs w:val="19"/>
-        </w:rPr>
-        <w:br/>
-      </w:r>
-      <w:r>
-        <w:rPr>
-          <w:rFonts w:ascii="Arial" w:eastAsia="Times New Roman" w:hAnsi="Arial" w:cs="Arial"/>
-          <w:color w:val="222222"/>
-          <w:sz w:val="19"/>
-          <w:szCs w:val="19"/>
-        </w:rPr>
-        <w:br/>
-      </w:r>
-      <w:r>
-        <w:rPr>
-          <w:rFonts w:ascii="Arial" w:eastAsia="Times New Roman" w:hAnsi="Arial" w:cs="Arial"/>
-          <w:color w:val="222222"/>
-          <w:sz w:val="19"/>
-          <w:szCs w:val="19"/>
-          <w:shd w:val="clear" w:color="auto" w:fill="FFFFFF"/>
-        </w:rPr>
-        <w:t xml:space="preserve">As one who has used the approach of wrapping exceptions, I found section RQ1.3 to be very interesting.  </w:t>
-      </w:r>
-      <w:r>
-        <w:rPr>
-          <w:rFonts w:ascii="Arial" w:eastAsia="Times New Roman" w:hAnsi="Arial" w:cs="Arial"/>
-          <w:color w:val="222222"/>
+        <w:t>developers.  While I'm not asking for it in this paper, it wou</w:t>
+      </w:r>
+      <w:bookmarkStart w:id="6" w:name="_GoBack"/>
+      <w:bookmarkEnd w:id="6"/>
+      <w:r>
+        <w:rPr>
+          <w:rFonts w:ascii="Arial" w:eastAsia="Times New Roman" w:hAnsi="Arial" w:cs="Arial"/>
+          <w:color w:val="C0504D" w:themeColor="accent2"/>
           <w:sz w:val="19"/>
           <w:szCs w:val="19"/>
           <w:highlight w:val="yellow"/>
           <w:shd w:val="clear" w:color="auto" w:fill="FFFFFF"/>
         </w:rPr>
-        <w:t>While the authors showed that some of these violate best practices, it didn't look like the authors really explained which types of wrappings led to which bug hazards.  From a developer standpoint, one of the things I'd like to learn from this paper is what I should be doing and right now many of the RQs, including RQ1.3, say what the authors say (counts, percentages, etc.) but the text is not very proscriptive.</w:t>
-      </w:r>
-      <w:r>
-        <w:rPr>
-          <w:rFonts w:ascii="Arial" w:eastAsia="Times New Roman" w:hAnsi="Arial" w:cs="Arial"/>
-          <w:color w:val="222222"/>
-          <w:sz w:val="19"/>
-          <w:szCs w:val="19"/>
-        </w:rPr>
-        <w:br/>
-      </w:r>
-      <w:r>
-        <w:rPr>
-          <w:rFonts w:ascii="Arial" w:eastAsia="Times New Roman" w:hAnsi="Arial" w:cs="Arial"/>
-          <w:color w:val="222222"/>
-          <w:sz w:val="19"/>
-          <w:szCs w:val="19"/>
-        </w:rPr>
-        <w:br/>
-      </w:r>
-      <w:r>
-        <w:rPr>
-          <w:rFonts w:ascii="Arial" w:eastAsia="Times New Roman" w:hAnsi="Arial" w:cs="Arial"/>
-          <w:color w:val="222222"/>
-          <w:sz w:val="19"/>
-          <w:szCs w:val="19"/>
-          <w:shd w:val="clear" w:color="auto" w:fill="FFFFFF"/>
-        </w:rPr>
-        <w:t xml:space="preserve">Surveying developers and contrasting findings with their quantitative mining study was a strong part of this paper.  I believe that actually interacting with developers can yield insight and that was the case in this paper.  </w:t>
-      </w:r>
-      <w:r>
-        <w:rPr>
-          <w:rFonts w:ascii="Arial" w:eastAsia="Times New Roman" w:hAnsi="Arial" w:cs="Arial"/>
-          <w:color w:val="222222"/>
-          <w:sz w:val="19"/>
-          <w:szCs w:val="19"/>
-          <w:highlight w:val="yellow"/>
-          <w:shd w:val="clear" w:color="auto" w:fill="FFFFFF"/>
-        </w:rPr>
-        <w:t>I'd like to see more motivation behind the questions on the survey, however.  For instance, how is it useful to know "How often do developers throw exceptions"?</w:t>
-      </w:r>
-      <w:r>
-        <w:rPr>
-          <w:rFonts w:ascii="Arial" w:eastAsia="Times New Roman" w:hAnsi="Arial" w:cs="Arial"/>
-          <w:color w:val="222222"/>
-          <w:sz w:val="19"/>
-          <w:szCs w:val="19"/>
-          <w:shd w:val="clear" w:color="auto" w:fill="FFFFFF"/>
-        </w:rPr>
-        <w:t>  That said, I did find the results interesting.  For instance, understanding the practices developers use when handling exceptions gives an idea of what best practices are actually used and which are ignored (for instance, in table 9) as well as what the differences are between Android specific development and general java development.</w:t>
-      </w:r>
-      <w:r>
-        <w:rPr>
-          <w:rFonts w:ascii="Arial" w:eastAsia="Times New Roman" w:hAnsi="Arial" w:cs="Arial"/>
-          <w:color w:val="222222"/>
-          <w:sz w:val="19"/>
-          <w:szCs w:val="19"/>
-        </w:rPr>
-        <w:br/>
-      </w:r>
-      <w:r>
-        <w:rPr>
-          <w:rFonts w:ascii="Arial" w:eastAsia="Times New Roman" w:hAnsi="Arial" w:cs="Arial"/>
-          <w:color w:val="222222"/>
-          <w:sz w:val="19"/>
-          <w:szCs w:val="19"/>
-        </w:rPr>
-        <w:br/>
-      </w:r>
-      <w:r>
-        <w:rPr>
-          <w:rFonts w:ascii="Arial" w:eastAsia="Times New Roman" w:hAnsi="Arial" w:cs="Arial"/>
-          <w:color w:val="222222"/>
-          <w:sz w:val="19"/>
-          <w:szCs w:val="19"/>
-          <w:shd w:val="clear" w:color="auto" w:fill="FFFFFF"/>
-        </w:rPr>
-        <w:t>The paper as it stands feels very much like two papers put together (and that's understandable given the earlier MSR paper).  The survey section does not often refer to the earlier study, but I believe they're complementary and should be more integrated in the text.  The initial study simply gives numbers and tells us what the authors found, that is, what goes on in the source code.  But the  survey results give more insight into how the code got that way and why developers handle exceptions in certain ways</w:t>
-      </w:r>
-      <w:r>
-        <w:rPr>
-          <w:rFonts w:ascii="Arial" w:eastAsia="Times New Roman" w:hAnsi="Arial" w:cs="Arial"/>
-          <w:color w:val="222222"/>
-          <w:sz w:val="19"/>
-          <w:szCs w:val="19"/>
-          <w:highlight w:val="yellow"/>
-          <w:shd w:val="clear" w:color="auto" w:fill="FFFFFF"/>
-        </w:rPr>
-        <w:t>.  It would be quite valuable if the authors were able to integrate some of their earlier results into the discussion of the later RQs (RQ2.1 - RQ2.5).</w:t>
-      </w:r>
-      <w:r>
-        <w:rPr>
-          <w:rFonts w:ascii="Arial" w:eastAsia="Times New Roman" w:hAnsi="Arial" w:cs="Arial"/>
-          <w:color w:val="222222"/>
-          <w:sz w:val="19"/>
-          <w:szCs w:val="19"/>
-        </w:rPr>
-        <w:br/>
-      </w:r>
-      <w:r>
-        <w:rPr>
-          <w:rFonts w:ascii="Arial" w:eastAsia="Times New Roman" w:hAnsi="Arial" w:cs="Arial"/>
-          <w:color w:val="222222"/>
-          <w:sz w:val="19"/>
-          <w:szCs w:val="19"/>
-        </w:rPr>
-        <w:br/>
-      </w:r>
-      <w:r>
-        <w:rPr>
-          <w:rFonts w:ascii="Arial" w:eastAsia="Times New Roman" w:hAnsi="Arial" w:cs="Arial"/>
-          <w:color w:val="C0504D" w:themeColor="accent2"/>
-          <w:sz w:val="19"/>
-          <w:szCs w:val="19"/>
-          <w:highlight w:val="yellow"/>
-          <w:shd w:val="clear" w:color="auto" w:fill="FFFFFF"/>
-        </w:rPr>
-        <w:t>One large takeaway that I get from this paper is that NullPointerExceptions are an issue, but that they really are a very large bucket that essentially "mask" many different types of errors in applications.  This is supported both by the initial MSR-type study and also by the survey of</w:t>
-      </w:r>
-      <w:r>
-        <w:rPr>
-          <w:rFonts w:ascii="Arial" w:eastAsia="Times New Roman" w:hAnsi="Arial" w:cs="Arial"/>
-          <w:color w:val="222222"/>
-          <w:sz w:val="19"/>
-          <w:szCs w:val="19"/>
-          <w:shd w:val="clear" w:color="auto" w:fill="FFFFFF"/>
-        </w:rPr>
-        <w:t xml:space="preserve"> </w:t>
-      </w:r>
-      <w:r>
-        <w:rPr>
-          <w:rFonts w:ascii="Arial" w:eastAsia="Times New Roman" w:hAnsi="Arial" w:cs="Arial"/>
-          <w:color w:val="C0504D" w:themeColor="accent2"/>
-          <w:sz w:val="19"/>
-          <w:szCs w:val="19"/>
-          <w:highlight w:val="yellow"/>
-          <w:shd w:val="clear" w:color="auto" w:fill="FFFFFF"/>
-        </w:rPr>
-        <w:t>developers.  While I'm not asking for it in this paper, it would be useful to explore these exceptions in more depth, as it feels like this is kind of a catch-all and perhaps there is some help that could be provided to developers if we understood which causes of this exception were more prevalent than others.</w:t>
+        <w:t>ld be useful to explore these exceptions in more depth, as it feels like this is kind of a catch-all and perhaps there is some help that could be provided to developers if we understood which causes of this exception were more prevalent than others.</w:t>
       </w:r>
       <w:r>
         <w:rPr>
@@ -6092,8 +6109,8 @@
       </w:pPr>
     </w:p>
     <w:sectPr>
-      <w:footerReference w:type="even" r:id="rId9"/>
-      <w:footerReference w:type="default" r:id="rId10"/>
+      <w:footerReference w:type="even" r:id="rId10"/>
+      <w:footerReference w:type="default" r:id="rId11"/>
       <w:pgSz w:w="11900" w:h="16840"/>
       <w:pgMar w:top="1440" w:right="1800" w:bottom="1440" w:left="1800" w:header="708" w:footer="708" w:gutter="0"/>
       <w:cols w:space="708"/>
@@ -6104,7 +6121,7 @@
 </file>
 
 <file path=word/endnotes.xml><?xml version="1.0" encoding="utf-8"?>
-<w:endnotes xmlns:wpc="http://schemas.microsoft.com/office/word/2010/wordprocessingCanvas" xmlns:mo="http://schemas.microsoft.com/office/mac/office/2008/main" xmlns:mc="http://schemas.openxmlformats.org/markup-compatibility/2006" xmlns:mv="urn:schemas-microsoft-com:mac:vml" xmlns:o="urn:schemas-microsoft-com:office:office" xmlns:r="http://schemas.openxmlformats.org/officeDocument/2006/relationships" xmlns:m="http://schemas.openxmlformats.org/officeDocument/2006/math" xmlns:v="urn:schemas-microsoft-com:vml" xmlns:wp14="http://schemas.microsoft.com/office/word/2010/wordprocessingDrawing" xmlns:wp="http://schemas.openxmlformats.org/drawingml/2006/wordprocessingDrawing" xmlns:w10="urn:schemas-microsoft-com:office:word" xmlns:w="http://schemas.openxmlformats.org/wordprocessingml/2006/main" xmlns:w14="http://schemas.microsoft.com/office/word/2010/wordml" xmlns:wpg="http://schemas.microsoft.com/office/word/2010/wordprocessingGroup" xmlns:wpi="http://schemas.microsoft.com/office/word/2010/wordprocessingInk" xmlns:wne="http://schemas.microsoft.com/office/word/2006/wordml" xmlns:wps="http://schemas.microsoft.com/office/word/2010/wordprocessingShape" mc:Ignorable="w14 wp14">
+<w:endnotes xmlns:wpc="http://schemas.microsoft.com/office/word/2010/wordprocessingCanvas" xmlns:mo="http://schemas.microsoft.com/office/mac/office/2008/main" xmlns:mc="http://schemas.openxmlformats.org/markup-compatibility/2006" xmlns:mv="urn:schemas-microsoft-com:mac:vml" xmlns:o="urn:schemas-microsoft-com:office:office" xmlns:r="http://schemas.openxmlformats.org/officeDocument/2006/relationships" xmlns:m="http://schemas.openxmlformats.org/officeDocument/2006/math" xmlns:v="urn:schemas-microsoft-com:vml" xmlns:wp14="http://schemas.microsoft.com/office/word/2010/wordprocessingDrawing" xmlns:wp="http://schemas.openxmlformats.org/drawingml/2006/wordprocessingDrawing" xmlns:w10="urn:schemas-microsoft-com:office:word" xmlns:w="http://schemas.openxmlformats.org/wordprocessingml/2006/main" xmlns:w14="http://schemas.microsoft.com/office/word/2010/wordml" xmlns:w15="http://schemas.microsoft.com/office/word/2012/wordml" xmlns:wpg="http://schemas.microsoft.com/office/word/2010/wordprocessingGroup" xmlns:wpi="http://schemas.microsoft.com/office/word/2010/wordprocessingInk" xmlns:wne="http://schemas.microsoft.com/office/word/2006/wordml" xmlns:wps="http://schemas.microsoft.com/office/word/2010/wordprocessingShape" mc:Ignorable="w14 w15 wp14">
   <w:endnote w:type="separator" w:id="-1">
     <w:p>
       <w:r>
@@ -6123,7 +6140,7 @@
 </file>
 
 <file path=word/footer1.xml><?xml version="1.0" encoding="utf-8"?>
-<w:ftr xmlns:wpc="http://schemas.microsoft.com/office/word/2010/wordprocessingCanvas" xmlns:mo="http://schemas.microsoft.com/office/mac/office/2008/main" xmlns:mc="http://schemas.openxmlformats.org/markup-compatibility/2006" xmlns:mv="urn:schemas-microsoft-com:mac:vml" xmlns:o="urn:schemas-microsoft-com:office:office" xmlns:r="http://schemas.openxmlformats.org/officeDocument/2006/relationships" xmlns:m="http://schemas.openxmlformats.org/officeDocument/2006/math" xmlns:v="urn:schemas-microsoft-com:vml" xmlns:wp14="http://schemas.microsoft.com/office/word/2010/wordprocessingDrawing" xmlns:wp="http://schemas.openxmlformats.org/drawingml/2006/wordprocessingDrawing" xmlns:w10="urn:schemas-microsoft-com:office:word" xmlns:w="http://schemas.openxmlformats.org/wordprocessingml/2006/main" xmlns:w14="http://schemas.microsoft.com/office/word/2010/wordml" xmlns:wpg="http://schemas.microsoft.com/office/word/2010/wordprocessingGroup" xmlns:wpi="http://schemas.microsoft.com/office/word/2010/wordprocessingInk" xmlns:wne="http://schemas.microsoft.com/office/word/2006/wordml" xmlns:wps="http://schemas.microsoft.com/office/word/2010/wordprocessingShape" mc:Ignorable="w14 wp14">
+<w:ftr xmlns:wpc="http://schemas.microsoft.com/office/word/2010/wordprocessingCanvas" xmlns:mo="http://schemas.microsoft.com/office/mac/office/2008/main" xmlns:mc="http://schemas.openxmlformats.org/markup-compatibility/2006" xmlns:mv="urn:schemas-microsoft-com:mac:vml" xmlns:o="urn:schemas-microsoft-com:office:office" xmlns:r="http://schemas.openxmlformats.org/officeDocument/2006/relationships" xmlns:m="http://schemas.openxmlformats.org/officeDocument/2006/math" xmlns:v="urn:schemas-microsoft-com:vml" xmlns:wp14="http://schemas.microsoft.com/office/word/2010/wordprocessingDrawing" xmlns:wp="http://schemas.openxmlformats.org/drawingml/2006/wordprocessingDrawing" xmlns:w10="urn:schemas-microsoft-com:office:word" xmlns:w="http://schemas.openxmlformats.org/wordprocessingml/2006/main" xmlns:w14="http://schemas.microsoft.com/office/word/2010/wordml" xmlns:w15="http://schemas.microsoft.com/office/word/2012/wordml" xmlns:wpg="http://schemas.microsoft.com/office/word/2010/wordprocessingGroup" xmlns:wpi="http://schemas.microsoft.com/office/word/2010/wordprocessingInk" xmlns:wne="http://schemas.microsoft.com/office/word/2006/wordml" xmlns:wps="http://schemas.microsoft.com/office/word/2010/wordprocessingShape" mc:Ignorable="w14 w15 wp14">
   <w:p>
     <w:pPr>
       <w:pStyle w:val="Footer"/>
@@ -6161,7 +6178,7 @@
 </file>
 
 <file path=word/footer2.xml><?xml version="1.0" encoding="utf-8"?>
-<w:ftr xmlns:wpc="http://schemas.microsoft.com/office/word/2010/wordprocessingCanvas" xmlns:mo="http://schemas.microsoft.com/office/mac/office/2008/main" xmlns:mc="http://schemas.openxmlformats.org/markup-compatibility/2006" xmlns:mv="urn:schemas-microsoft-com:mac:vml" xmlns:o="urn:schemas-microsoft-com:office:office" xmlns:r="http://schemas.openxmlformats.org/officeDocument/2006/relationships" xmlns:m="http://schemas.openxmlformats.org/officeDocument/2006/math" xmlns:v="urn:schemas-microsoft-com:vml" xmlns:wp14="http://schemas.microsoft.com/office/word/2010/wordprocessingDrawing" xmlns:wp="http://schemas.openxmlformats.org/drawingml/2006/wordprocessingDrawing" xmlns:w10="urn:schemas-microsoft-com:office:word" xmlns:w="http://schemas.openxmlformats.org/wordprocessingml/2006/main" xmlns:w14="http://schemas.microsoft.com/office/word/2010/wordml" xmlns:wpg="http://schemas.microsoft.com/office/word/2010/wordprocessingGroup" xmlns:wpi="http://schemas.microsoft.com/office/word/2010/wordprocessingInk" xmlns:wne="http://schemas.microsoft.com/office/word/2006/wordml" xmlns:wps="http://schemas.microsoft.com/office/word/2010/wordprocessingShape" mc:Ignorable="w14 wp14">
+<w:ftr xmlns:wpc="http://schemas.microsoft.com/office/word/2010/wordprocessingCanvas" xmlns:mo="http://schemas.microsoft.com/office/mac/office/2008/main" xmlns:mc="http://schemas.openxmlformats.org/markup-compatibility/2006" xmlns:mv="urn:schemas-microsoft-com:mac:vml" xmlns:o="urn:schemas-microsoft-com:office:office" xmlns:r="http://schemas.openxmlformats.org/officeDocument/2006/relationships" xmlns:m="http://schemas.openxmlformats.org/officeDocument/2006/math" xmlns:v="urn:schemas-microsoft-com:vml" xmlns:wp14="http://schemas.microsoft.com/office/word/2010/wordprocessingDrawing" xmlns:wp="http://schemas.openxmlformats.org/drawingml/2006/wordprocessingDrawing" xmlns:w10="urn:schemas-microsoft-com:office:word" xmlns:w="http://schemas.openxmlformats.org/wordprocessingml/2006/main" xmlns:w14="http://schemas.microsoft.com/office/word/2010/wordml" xmlns:w15="http://schemas.microsoft.com/office/word/2012/wordml" xmlns:wpg="http://schemas.microsoft.com/office/word/2010/wordprocessingGroup" xmlns:wpi="http://schemas.microsoft.com/office/word/2010/wordprocessingInk" xmlns:wne="http://schemas.microsoft.com/office/word/2006/wordml" xmlns:wps="http://schemas.microsoft.com/office/word/2010/wordprocessingShape" mc:Ignorable="w14 w15 wp14">
   <w:p>
     <w:pPr>
       <w:pStyle w:val="Footer"/>
@@ -6212,7 +6229,7 @@
 </file>
 
 <file path=word/footnotes.xml><?xml version="1.0" encoding="utf-8"?>
-<w:footnotes xmlns:wpc="http://schemas.microsoft.com/office/word/2010/wordprocessingCanvas" xmlns:mo="http://schemas.microsoft.com/office/mac/office/2008/main" xmlns:mc="http://schemas.openxmlformats.org/markup-compatibility/2006" xmlns:mv="urn:schemas-microsoft-com:mac:vml" xmlns:o="urn:schemas-microsoft-com:office:office" xmlns:r="http://schemas.openxmlformats.org/officeDocument/2006/relationships" xmlns:m="http://schemas.openxmlformats.org/officeDocument/2006/math" xmlns:v="urn:schemas-microsoft-com:vml" xmlns:wp14="http://schemas.microsoft.com/office/word/2010/wordprocessingDrawing" xmlns:wp="http://schemas.openxmlformats.org/drawingml/2006/wordprocessingDrawing" xmlns:w10="urn:schemas-microsoft-com:office:word" xmlns:w="http://schemas.openxmlformats.org/wordprocessingml/2006/main" xmlns:w14="http://schemas.microsoft.com/office/word/2010/wordml" xmlns:wpg="http://schemas.microsoft.com/office/word/2010/wordprocessingGroup" xmlns:wpi="http://schemas.microsoft.com/office/word/2010/wordprocessingInk" xmlns:wne="http://schemas.microsoft.com/office/word/2006/wordml" xmlns:wps="http://schemas.microsoft.com/office/word/2010/wordprocessingShape" mc:Ignorable="w14 wp14">
+<w:footnotes xmlns:wpc="http://schemas.microsoft.com/office/word/2010/wordprocessingCanvas" xmlns:mo="http://schemas.microsoft.com/office/mac/office/2008/main" xmlns:mc="http://schemas.openxmlformats.org/markup-compatibility/2006" xmlns:mv="urn:schemas-microsoft-com:mac:vml" xmlns:o="urn:schemas-microsoft-com:office:office" xmlns:r="http://schemas.openxmlformats.org/officeDocument/2006/relationships" xmlns:m="http://schemas.openxmlformats.org/officeDocument/2006/math" xmlns:v="urn:schemas-microsoft-com:vml" xmlns:wp14="http://schemas.microsoft.com/office/word/2010/wordprocessingDrawing" xmlns:wp="http://schemas.openxmlformats.org/drawingml/2006/wordprocessingDrawing" xmlns:w10="urn:schemas-microsoft-com:office:word" xmlns:w="http://schemas.openxmlformats.org/wordprocessingml/2006/main" xmlns:w14="http://schemas.microsoft.com/office/word/2010/wordml" xmlns:w15="http://schemas.microsoft.com/office/word/2012/wordml" xmlns:wpg="http://schemas.microsoft.com/office/word/2010/wordprocessingGroup" xmlns:wpi="http://schemas.microsoft.com/office/word/2010/wordprocessingInk" xmlns:wne="http://schemas.microsoft.com/office/word/2006/wordml" xmlns:wps="http://schemas.microsoft.com/office/word/2010/wordprocessingShape" mc:Ignorable="w14 w15 wp14">
   <w:footnote w:type="separator" w:id="-1">
     <w:p>
       <w:r>
@@ -6231,7 +6248,7 @@
 </file>
 
 <file path=word/numbering.xml><?xml version="1.0" encoding="utf-8"?>
-<w:numbering xmlns:wpc="http://schemas.microsoft.com/office/word/2010/wordprocessingCanvas" xmlns:mo="http://schemas.microsoft.com/office/mac/office/2008/main" xmlns:mc="http://schemas.openxmlformats.org/markup-compatibility/2006" xmlns:mv="urn:schemas-microsoft-com:mac:vml" xmlns:o="urn:schemas-microsoft-com:office:office" xmlns:r="http://schemas.openxmlformats.org/officeDocument/2006/relationships" xmlns:m="http://schemas.openxmlformats.org/officeDocument/2006/math" xmlns:v="urn:schemas-microsoft-com:vml" xmlns:wp14="http://schemas.microsoft.com/office/word/2010/wordprocessingDrawing" xmlns:wp="http://schemas.openxmlformats.org/drawingml/2006/wordprocessingDrawing" xmlns:w10="urn:schemas-microsoft-com:office:word" xmlns:w="http://schemas.openxmlformats.org/wordprocessingml/2006/main" xmlns:w14="http://schemas.microsoft.com/office/word/2010/wordml" xmlns:wpg="http://schemas.microsoft.com/office/word/2010/wordprocessingGroup" xmlns:wpi="http://schemas.microsoft.com/office/word/2010/wordprocessingInk" xmlns:wne="http://schemas.microsoft.com/office/word/2006/wordml" xmlns:wps="http://schemas.microsoft.com/office/word/2010/wordprocessingShape" mc:Ignorable="w14 wp14">
+<w:numbering xmlns:wpc="http://schemas.microsoft.com/office/word/2010/wordprocessingCanvas" xmlns:mo="http://schemas.microsoft.com/office/mac/office/2008/main" xmlns:mc="http://schemas.openxmlformats.org/markup-compatibility/2006" xmlns:mv="urn:schemas-microsoft-com:mac:vml" xmlns:o="urn:schemas-microsoft-com:office:office" xmlns:r="http://schemas.openxmlformats.org/officeDocument/2006/relationships" xmlns:m="http://schemas.openxmlformats.org/officeDocument/2006/math" xmlns:v="urn:schemas-microsoft-com:vml" xmlns:wp14="http://schemas.microsoft.com/office/word/2010/wordprocessingDrawing" xmlns:wp="http://schemas.openxmlformats.org/drawingml/2006/wordprocessingDrawing" xmlns:w10="urn:schemas-microsoft-com:office:word" xmlns:w="http://schemas.openxmlformats.org/wordprocessingml/2006/main" xmlns:w14="http://schemas.microsoft.com/office/word/2010/wordml" xmlns:w15="http://schemas.microsoft.com/office/word/2012/wordml" xmlns:wpg="http://schemas.microsoft.com/office/word/2010/wordprocessingGroup" xmlns:wpi="http://schemas.microsoft.com/office/word/2010/wordprocessingInk" xmlns:wne="http://schemas.microsoft.com/office/word/2006/wordml" xmlns:wps="http://schemas.microsoft.com/office/word/2010/wordprocessingShape" mc:Ignorable="w14 w15 wp14">
   <w:abstractNum w:abstractNumId="0">
     <w:nsid w:val="28F20E09"/>
     <w:multiLevelType w:val="hybridMultilevel"/>
@@ -6419,8 +6436,16 @@
 </w:numbering>
 </file>
 
+<file path=word/people.xml><?xml version="1.0" encoding="utf-8"?>
+<w15:people xmlns:wpc="http://schemas.microsoft.com/office/word/2010/wordprocessingCanvas" xmlns:mo="http://schemas.microsoft.com/office/mac/office/2008/main" xmlns:mc="http://schemas.openxmlformats.org/markup-compatibility/2006" xmlns:mv="urn:schemas-microsoft-com:mac:vml" xmlns:o="urn:schemas-microsoft-com:office:office" xmlns:r="http://schemas.openxmlformats.org/officeDocument/2006/relationships" xmlns:m="http://schemas.openxmlformats.org/officeDocument/2006/math" xmlns:v="urn:schemas-microsoft-com:vml" xmlns:wp14="http://schemas.microsoft.com/office/word/2010/wordprocessingDrawing" xmlns:wp="http://schemas.openxmlformats.org/drawingml/2006/wordprocessingDrawing" xmlns:w10="urn:schemas-microsoft-com:office:word" xmlns:w="http://schemas.openxmlformats.org/wordprocessingml/2006/main" xmlns:w14="http://schemas.microsoft.com/office/word/2010/wordml" xmlns:w15="http://schemas.microsoft.com/office/word/2012/wordml" xmlns:wpg="http://schemas.microsoft.com/office/word/2010/wordprocessingGroup" xmlns:wpi="http://schemas.microsoft.com/office/word/2010/wordprocessingInk" xmlns:wne="http://schemas.microsoft.com/office/word/2006/wordml" xmlns:wps="http://schemas.microsoft.com/office/word/2010/wordprocessingShape" mc:Ignorable="w14 w15 wp14">
+  <w15:person w15:author="Georgios Gousios">
+    <w15:presenceInfo w15:providerId="Windows Live" w15:userId="bd7875db79456429"/>
+  </w15:person>
+</w15:people>
+</file>
+
 <file path=word/styles.xml><?xml version="1.0" encoding="utf-8"?>
-<w:styles xmlns:mc="http://schemas.openxmlformats.org/markup-compatibility/2006" xmlns:r="http://schemas.openxmlformats.org/officeDocument/2006/relationships" xmlns:w="http://schemas.openxmlformats.org/wordprocessingml/2006/main" xmlns:w14="http://schemas.microsoft.com/office/word/2010/wordml" mc:Ignorable="w14">
+<w:styles xmlns:mc="http://schemas.openxmlformats.org/markup-compatibility/2006" xmlns:r="http://schemas.openxmlformats.org/officeDocument/2006/relationships" xmlns:w="http://schemas.openxmlformats.org/wordprocessingml/2006/main" xmlns:w14="http://schemas.microsoft.com/office/word/2010/wordml" xmlns:w15="http://schemas.microsoft.com/office/word/2012/wordml" mc:Ignorable="w14 w15">
   <w:docDefaults>
     <w:rPrDefault>
       <w:rPr>
@@ -6432,144 +6457,387 @@
     </w:rPrDefault>
     <w:pPrDefault/>
   </w:docDefaults>
-  <w:latentStyles w:defLockedState="0" w:defUIPriority="99" w:defSemiHidden="1" w:defUnhideWhenUsed="1" w:defQFormat="0" w:count="276">
-    <w:lsdException w:name="Normal" w:semiHidden="0" w:uiPriority="0" w:unhideWhenUsed="0" w:qFormat="1"/>
-    <w:lsdException w:name="heading 1" w:semiHidden="0" w:uiPriority="9" w:unhideWhenUsed="0" w:qFormat="1"/>
-    <w:lsdException w:name="heading 2" w:uiPriority="9" w:qFormat="1"/>
-    <w:lsdException w:name="heading 3" w:uiPriority="9" w:qFormat="1"/>
-    <w:lsdException w:name="heading 4" w:uiPriority="9" w:qFormat="1"/>
-    <w:lsdException w:name="heading 5" w:uiPriority="9" w:qFormat="1"/>
-    <w:lsdException w:name="heading 6" w:uiPriority="9" w:qFormat="1"/>
-    <w:lsdException w:name="heading 7" w:uiPriority="9" w:qFormat="1"/>
-    <w:lsdException w:name="heading 8" w:uiPriority="9" w:qFormat="1"/>
-    <w:lsdException w:name="heading 9" w:uiPriority="9" w:qFormat="1"/>
-    <w:lsdException w:name="toc 1" w:uiPriority="39"/>
-    <w:lsdException w:name="toc 2" w:uiPriority="39"/>
-    <w:lsdException w:name="toc 3" w:uiPriority="39"/>
-    <w:lsdException w:name="toc 4" w:uiPriority="39"/>
-    <w:lsdException w:name="toc 5" w:uiPriority="39"/>
-    <w:lsdException w:name="toc 6" w:uiPriority="39"/>
-    <w:lsdException w:name="toc 7" w:uiPriority="39"/>
-    <w:lsdException w:name="toc 8" w:uiPriority="39"/>
-    <w:lsdException w:name="toc 9" w:uiPriority="39"/>
-    <w:lsdException w:name="caption" w:uiPriority="35" w:qFormat="1"/>
-    <w:lsdException w:name="Title" w:semiHidden="0" w:uiPriority="10" w:unhideWhenUsed="0" w:qFormat="1"/>
-    <w:lsdException w:name="Default Paragraph Font" w:uiPriority="1"/>
-    <w:lsdException w:name="Subtitle" w:semiHidden="0" w:uiPriority="11" w:unhideWhenUsed="0" w:qFormat="1"/>
-    <w:lsdException w:name="Strong" w:semiHidden="0" w:uiPriority="22" w:unhideWhenUsed="0" w:qFormat="1"/>
-    <w:lsdException w:name="Emphasis" w:semiHidden="0" w:uiPriority="20" w:unhideWhenUsed="0" w:qFormat="1"/>
-    <w:lsdException w:name="Table Grid" w:semiHidden="0" w:uiPriority="59" w:unhideWhenUsed="0"/>
-    <w:lsdException w:name="Placeholder Text" w:unhideWhenUsed="0"/>
-    <w:lsdException w:name="No Spacing" w:semiHidden="0" w:uiPriority="1" w:unhideWhenUsed="0" w:qFormat="1"/>
-    <w:lsdException w:name="Light Shading" w:semiHidden="0" w:uiPriority="60" w:unhideWhenUsed="0"/>
-    <w:lsdException w:name="Light List" w:semiHidden="0" w:uiPriority="61" w:unhideWhenUsed="0"/>
-    <w:lsdException w:name="Light Grid" w:semiHidden="0" w:uiPriority="62" w:unhideWhenUsed="0"/>
-    <w:lsdException w:name="Medium Shading 1" w:semiHidden="0" w:uiPriority="63" w:unhideWhenUsed="0"/>
-    <w:lsdException w:name="Medium Shading 2" w:semiHidden="0" w:uiPriority="64" w:unhideWhenUsed="0"/>
-    <w:lsdException w:name="Medium List 1" w:semiHidden="0" w:uiPriority="65" w:unhideWhenUsed="0"/>
-    <w:lsdException w:name="Medium List 2" w:semiHidden="0" w:uiPriority="66" w:unhideWhenUsed="0"/>
-    <w:lsdException w:name="Medium Grid 1" w:semiHidden="0" w:uiPriority="67" w:unhideWhenUsed="0"/>
-    <w:lsdException w:name="Medium Grid 2" w:semiHidden="0" w:uiPriority="68" w:unhideWhenUsed="0"/>
-    <w:lsdException w:name="Medium Grid 3" w:semiHidden="0" w:uiPriority="69" w:unhideWhenUsed="0"/>
-    <w:lsdException w:name="Dark List" w:semiHidden="0" w:uiPriority="70" w:unhideWhenUsed="0"/>
-    <w:lsdException w:name="Colorful Shading" w:semiHidden="0" w:uiPriority="71" w:unhideWhenUsed="0"/>
-    <w:lsdException w:name="Colorful List" w:semiHidden="0" w:uiPriority="72" w:unhideWhenUsed="0"/>
-    <w:lsdException w:name="Colorful Grid" w:semiHidden="0" w:uiPriority="73" w:unhideWhenUsed="0"/>
-    <w:lsdException w:name="Light Shading Accent 1" w:semiHidden="0" w:uiPriority="60" w:unhideWhenUsed="0"/>
-    <w:lsdException w:name="Light List Accent 1" w:semiHidden="0" w:uiPriority="61" w:unhideWhenUsed="0"/>
-    <w:lsdException w:name="Light Grid Accent 1" w:semiHidden="0" w:uiPriority="62" w:unhideWhenUsed="0"/>
-    <w:lsdException w:name="Medium Shading 1 Accent 1" w:semiHidden="0" w:uiPriority="63" w:unhideWhenUsed="0"/>
-    <w:lsdException w:name="Medium Shading 2 Accent 1" w:semiHidden="0" w:uiPriority="64" w:unhideWhenUsed="0"/>
-    <w:lsdException w:name="Medium List 1 Accent 1" w:semiHidden="0" w:uiPriority="65" w:unhideWhenUsed="0"/>
-    <w:lsdException w:name="Revision" w:unhideWhenUsed="0"/>
-    <w:lsdException w:name="List Paragraph" w:semiHidden="0" w:uiPriority="34" w:unhideWhenUsed="0" w:qFormat="1"/>
-    <w:lsdException w:name="Quote" w:semiHidden="0" w:uiPriority="29" w:unhideWhenUsed="0" w:qFormat="1"/>
-    <w:lsdException w:name="Intense Quote" w:semiHidden="0" w:uiPriority="30" w:unhideWhenUsed="0" w:qFormat="1"/>
-    <w:lsdException w:name="Medium List 2 Accent 1" w:semiHidden="0" w:uiPriority="66" w:unhideWhenUsed="0"/>
-    <w:lsdException w:name="Medium Grid 1 Accent 1" w:semiHidden="0" w:uiPriority="67" w:unhideWhenUsed="0"/>
-    <w:lsdException w:name="Medium Grid 2 Accent 1" w:semiHidden="0" w:uiPriority="68" w:unhideWhenUsed="0"/>
-    <w:lsdException w:name="Medium Grid 3 Accent 1" w:semiHidden="0" w:uiPriority="69" w:unhideWhenUsed="0"/>
-    <w:lsdException w:name="Dark List Accent 1" w:semiHidden="0" w:uiPriority="70" w:unhideWhenUsed="0"/>
-    <w:lsdException w:name="Colorful Shading Accent 1" w:semiHidden="0" w:uiPriority="71" w:unhideWhenUsed="0"/>
-    <w:lsdException w:name="Colorful List Accent 1" w:semiHidden="0" w:uiPriority="72" w:unhideWhenUsed="0"/>
-    <w:lsdException w:name="Colorful Grid Accent 1" w:semiHidden="0" w:uiPriority="73" w:unhideWhenUsed="0"/>
-    <w:lsdException w:name="Light Shading Accent 2" w:semiHidden="0" w:uiPriority="60" w:unhideWhenUsed="0"/>
-    <w:lsdException w:name="Light List Accent 2" w:semiHidden="0" w:uiPriority="61" w:unhideWhenUsed="0"/>
-    <w:lsdException w:name="Light Grid Accent 2" w:semiHidden="0" w:uiPriority="62" w:unhideWhenUsed="0"/>
-    <w:lsdException w:name="Medium Shading 1 Accent 2" w:semiHidden="0" w:uiPriority="63" w:unhideWhenUsed="0"/>
-    <w:lsdException w:name="Medium Shading 2 Accent 2" w:semiHidden="0" w:uiPriority="64" w:unhideWhenUsed="0"/>
-    <w:lsdException w:name="Medium List 1 Accent 2" w:semiHidden="0" w:uiPriority="65" w:unhideWhenUsed="0"/>
-    <w:lsdException w:name="Medium List 2 Accent 2" w:semiHidden="0" w:uiPriority="66" w:unhideWhenUsed="0"/>
-    <w:lsdException w:name="Medium Grid 1 Accent 2" w:semiHidden="0" w:uiPriority="67" w:unhideWhenUsed="0"/>
-    <w:lsdException w:name="Medium Grid 2 Accent 2" w:semiHidden="0" w:uiPriority="68" w:unhideWhenUsed="0"/>
-    <w:lsdException w:name="Medium Grid 3 Accent 2" w:semiHidden="0" w:uiPriority="69" w:unhideWhenUsed="0"/>
-    <w:lsdException w:name="Dark List Accent 2" w:semiHidden="0" w:uiPriority="70" w:unhideWhenUsed="0"/>
-    <w:lsdException w:name="Colorful Shading Accent 2" w:semiHidden="0" w:uiPriority="71" w:unhideWhenUsed="0"/>
-    <w:lsdException w:name="Colorful List Accent 2" w:semiHidden="0" w:uiPriority="72" w:unhideWhenUsed="0"/>
-    <w:lsdException w:name="Colorful Grid Accent 2" w:semiHidden="0" w:uiPriority="73" w:unhideWhenUsed="0"/>
-    <w:lsdException w:name="Light Shading Accent 3" w:semiHidden="0" w:uiPriority="60" w:unhideWhenUsed="0"/>
-    <w:lsdException w:name="Light List Accent 3" w:semiHidden="0" w:uiPriority="61" w:unhideWhenUsed="0"/>
-    <w:lsdException w:name="Light Grid Accent 3" w:semiHidden="0" w:uiPriority="62" w:unhideWhenUsed="0"/>
-    <w:lsdException w:name="Medium Shading 1 Accent 3" w:semiHidden="0" w:uiPriority="63" w:unhideWhenUsed="0"/>
-    <w:lsdException w:name="Medium Shading 2 Accent 3" w:semiHidden="0" w:uiPriority="64" w:unhideWhenUsed="0"/>
-    <w:lsdException w:name="Medium List 1 Accent 3" w:semiHidden="0" w:uiPriority="65" w:unhideWhenUsed="0"/>
-    <w:lsdException w:name="Medium List 2 Accent 3" w:semiHidden="0" w:uiPriority="66" w:unhideWhenUsed="0"/>
-    <w:lsdException w:name="Medium Grid 1 Accent 3" w:semiHidden="0" w:uiPriority="67" w:unhideWhenUsed="0"/>
-    <w:lsdException w:name="Medium Grid 2 Accent 3" w:semiHidden="0" w:uiPriority="68" w:unhideWhenUsed="0"/>
-    <w:lsdException w:name="Medium Grid 3 Accent 3" w:semiHidden="0" w:uiPriority="69" w:unhideWhenUsed="0"/>
-    <w:lsdException w:name="Dark List Accent 3" w:semiHidden="0" w:uiPriority="70" w:unhideWhenUsed="0"/>
-    <w:lsdException w:name="Colorful Shading Accent 3" w:semiHidden="0" w:uiPriority="71" w:unhideWhenUsed="0"/>
-    <w:lsdException w:name="Colorful List Accent 3" w:semiHidden="0" w:uiPriority="72" w:unhideWhenUsed="0"/>
-    <w:lsdException w:name="Colorful Grid Accent 3" w:semiHidden="0" w:uiPriority="73" w:unhideWhenUsed="0"/>
-    <w:lsdException w:name="Light Shading Accent 4" w:semiHidden="0" w:uiPriority="60" w:unhideWhenUsed="0"/>
-    <w:lsdException w:name="Light List Accent 4" w:semiHidden="0" w:uiPriority="61" w:unhideWhenUsed="0"/>
-    <w:lsdException w:name="Light Grid Accent 4" w:semiHidden="0" w:uiPriority="62" w:unhideWhenUsed="0"/>
-    <w:lsdException w:name="Medium Shading 1 Accent 4" w:semiHidden="0" w:uiPriority="63" w:unhideWhenUsed="0"/>
-    <w:lsdException w:name="Medium Shading 2 Accent 4" w:semiHidden="0" w:uiPriority="64" w:unhideWhenUsed="0"/>
-    <w:lsdException w:name="Medium List 1 Accent 4" w:semiHidden="0" w:uiPriority="65" w:unhideWhenUsed="0"/>
-    <w:lsdException w:name="Medium List 2 Accent 4" w:semiHidden="0" w:uiPriority="66" w:unhideWhenUsed="0"/>
-    <w:lsdException w:name="Medium Grid 1 Accent 4" w:semiHidden="0" w:uiPriority="67" w:unhideWhenUsed="0"/>
-    <w:lsdException w:name="Medium Grid 2 Accent 4" w:semiHidden="0" w:uiPriority="68" w:unhideWhenUsed="0"/>
-    <w:lsdException w:name="Medium Grid 3 Accent 4" w:semiHidden="0" w:uiPriority="69" w:unhideWhenUsed="0"/>
-    <w:lsdException w:name="Dark List Accent 4" w:semiHidden="0" w:uiPriority="70" w:unhideWhenUsed="0"/>
-    <w:lsdException w:name="Colorful Shading Accent 4" w:semiHidden="0" w:uiPriority="71" w:unhideWhenUsed="0"/>
-    <w:lsdException w:name="Colorful List Accent 4" w:semiHidden="0" w:uiPriority="72" w:unhideWhenUsed="0"/>
-    <w:lsdException w:name="Colorful Grid Accent 4" w:semiHidden="0" w:uiPriority="73" w:unhideWhenUsed="0"/>
-    <w:lsdException w:name="Light Shading Accent 5" w:semiHidden="0" w:uiPriority="60" w:unhideWhenUsed="0"/>
-    <w:lsdException w:name="Light List Accent 5" w:semiHidden="0" w:uiPriority="61" w:unhideWhenUsed="0"/>
-    <w:lsdException w:name="Light Grid Accent 5" w:semiHidden="0" w:uiPriority="62" w:unhideWhenUsed="0"/>
-    <w:lsdException w:name="Medium Shading 1 Accent 5" w:semiHidden="0" w:uiPriority="63" w:unhideWhenUsed="0"/>
-    <w:lsdException w:name="Medium Shading 2 Accent 5" w:semiHidden="0" w:uiPriority="64" w:unhideWhenUsed="0"/>
-    <w:lsdException w:name="Medium List 1 Accent 5" w:semiHidden="0" w:uiPriority="65" w:unhideWhenUsed="0"/>
-    <w:lsdException w:name="Medium List 2 Accent 5" w:semiHidden="0" w:uiPriority="66" w:unhideWhenUsed="0"/>
-    <w:lsdException w:name="Medium Grid 1 Accent 5" w:semiHidden="0" w:uiPriority="67" w:unhideWhenUsed="0"/>
-    <w:lsdException w:name="Medium Grid 2 Accent 5" w:semiHidden="0" w:uiPriority="68" w:unhideWhenUsed="0"/>
-    <w:lsdException w:name="Medium Grid 3 Accent 5" w:semiHidden="0" w:uiPriority="69" w:unhideWhenUsed="0"/>
-    <w:lsdException w:name="Dark List Accent 5" w:semiHidden="0" w:uiPriority="70" w:unhideWhenUsed="0"/>
-    <w:lsdException w:name="Colorful Shading Accent 5" w:semiHidden="0" w:uiPriority="71" w:unhideWhenUsed="0"/>
-    <w:lsdException w:name="Colorful List Accent 5" w:semiHidden="0" w:uiPriority="72" w:unhideWhenUsed="0"/>
-    <w:lsdException w:name="Colorful Grid Accent 5" w:semiHidden="0" w:uiPriority="73" w:unhideWhenUsed="0"/>
-    <w:lsdException w:name="Light Shading Accent 6" w:semiHidden="0" w:uiPriority="60" w:unhideWhenUsed="0"/>
-    <w:lsdException w:name="Light List Accent 6" w:semiHidden="0" w:uiPriority="61" w:unhideWhenUsed="0"/>
-    <w:lsdException w:name="Light Grid Accent 6" w:semiHidden="0" w:uiPriority="62" w:unhideWhenUsed="0"/>
-    <w:lsdException w:name="Medium Shading 1 Accent 6" w:semiHidden="0" w:uiPriority="63" w:unhideWhenUsed="0"/>
-    <w:lsdException w:name="Medium Shading 2 Accent 6" w:semiHidden="0" w:uiPriority="64" w:unhideWhenUsed="0"/>
-    <w:lsdException w:name="Medium List 1 Accent 6" w:semiHidden="0" w:uiPriority="65" w:unhideWhenUsed="0"/>
-    <w:lsdException w:name="Medium List 2 Accent 6" w:semiHidden="0" w:uiPriority="66" w:unhideWhenUsed="0"/>
-    <w:lsdException w:name="Medium Grid 1 Accent 6" w:semiHidden="0" w:uiPriority="67" w:unhideWhenUsed="0"/>
-    <w:lsdException w:name="Medium Grid 2 Accent 6" w:semiHidden="0" w:uiPriority="68" w:unhideWhenUsed="0"/>
-    <w:lsdException w:name="Medium Grid 3 Accent 6" w:semiHidden="0" w:uiPriority="69" w:unhideWhenUsed="0"/>
-    <w:lsdException w:name="Dark List Accent 6" w:semiHidden="0" w:uiPriority="70" w:unhideWhenUsed="0"/>
-    <w:lsdException w:name="Colorful Shading Accent 6" w:semiHidden="0" w:uiPriority="71" w:unhideWhenUsed="0"/>
-    <w:lsdException w:name="Colorful List Accent 6" w:semiHidden="0" w:uiPriority="72" w:unhideWhenUsed="0"/>
-    <w:lsdException w:name="Colorful Grid Accent 6" w:semiHidden="0" w:uiPriority="73" w:unhideWhenUsed="0"/>
-    <w:lsdException w:name="Subtle Emphasis" w:semiHidden="0" w:uiPriority="19" w:unhideWhenUsed="0" w:qFormat="1"/>
-    <w:lsdException w:name="Intense Emphasis" w:semiHidden="0" w:uiPriority="21" w:unhideWhenUsed="0" w:qFormat="1"/>
-    <w:lsdException w:name="Subtle Reference" w:semiHidden="0" w:uiPriority="31" w:unhideWhenUsed="0" w:qFormat="1"/>
-    <w:lsdException w:name="Intense Reference" w:semiHidden="0" w:uiPriority="32" w:unhideWhenUsed="0" w:qFormat="1"/>
-    <w:lsdException w:name="Book Title" w:semiHidden="0" w:uiPriority="33" w:unhideWhenUsed="0" w:qFormat="1"/>
-    <w:lsdException w:name="Bibliography" w:uiPriority="37"/>
-    <w:lsdException w:name="TOC Heading" w:uiPriority="39" w:qFormat="1"/>
+  <w:latentStyles w:defLockedState="0" w:defUIPriority="99" w:defSemiHidden="0" w:defUnhideWhenUsed="0" w:defQFormat="0" w:count="380">
+    <w:lsdException w:name="Normal" w:uiPriority="0" w:qFormat="1"/>
+    <w:lsdException w:name="heading 1" w:uiPriority="9" w:qFormat="1"/>
+    <w:lsdException w:name="heading 2" w:semiHidden="1" w:uiPriority="9" w:unhideWhenUsed="1" w:qFormat="1"/>
+    <w:lsdException w:name="heading 3" w:semiHidden="1" w:uiPriority="9" w:unhideWhenUsed="1" w:qFormat="1"/>
+    <w:lsdException w:name="heading 4" w:semiHidden="1" w:uiPriority="9" w:unhideWhenUsed="1" w:qFormat="1"/>
+    <w:lsdException w:name="heading 5" w:semiHidden="1" w:uiPriority="9" w:unhideWhenUsed="1" w:qFormat="1"/>
+    <w:lsdException w:name="heading 6" w:semiHidden="1" w:uiPriority="9" w:unhideWhenUsed="1" w:qFormat="1"/>
+    <w:lsdException w:name="heading 7" w:semiHidden="1" w:uiPriority="9" w:unhideWhenUsed="1" w:qFormat="1"/>
+    <w:lsdException w:name="heading 8" w:semiHidden="1" w:uiPriority="9" w:unhideWhenUsed="1" w:qFormat="1"/>
+    <w:lsdException w:name="heading 9" w:semiHidden="1" w:uiPriority="9" w:unhideWhenUsed="1" w:qFormat="1"/>
+    <w:lsdException w:name="index 1" w:semiHidden="1" w:unhideWhenUsed="1"/>
+    <w:lsdException w:name="index 2" w:semiHidden="1" w:unhideWhenUsed="1"/>
+    <w:lsdException w:name="index 3" w:semiHidden="1" w:unhideWhenUsed="1"/>
+    <w:lsdException w:name="index 4" w:semiHidden="1" w:unhideWhenUsed="1"/>
+    <w:lsdException w:name="index 5" w:semiHidden="1" w:unhideWhenUsed="1"/>
+    <w:lsdException w:name="index 6" w:semiHidden="1" w:unhideWhenUsed="1"/>
+    <w:lsdException w:name="index 7" w:semiHidden="1" w:unhideWhenUsed="1"/>
+    <w:lsdException w:name="index 8" w:semiHidden="1" w:unhideWhenUsed="1"/>
+    <w:lsdException w:name="index 9" w:semiHidden="1" w:unhideWhenUsed="1"/>
+    <w:lsdException w:name="toc 1" w:semiHidden="1" w:uiPriority="39" w:unhideWhenUsed="1"/>
+    <w:lsdException w:name="toc 2" w:semiHidden="1" w:uiPriority="39" w:unhideWhenUsed="1"/>
+    <w:lsdException w:name="toc 3" w:semiHidden="1" w:uiPriority="39" w:unhideWhenUsed="1"/>
+    <w:lsdException w:name="toc 4" w:semiHidden="1" w:uiPriority="39" w:unhideWhenUsed="1"/>
+    <w:lsdException w:name="toc 5" w:semiHidden="1" w:uiPriority="39" w:unhideWhenUsed="1"/>
+    <w:lsdException w:name="toc 6" w:semiHidden="1" w:uiPriority="39" w:unhideWhenUsed="1"/>
+    <w:lsdException w:name="toc 7" w:semiHidden="1" w:uiPriority="39" w:unhideWhenUsed="1"/>
+    <w:lsdException w:name="toc 8" w:semiHidden="1" w:uiPriority="39" w:unhideWhenUsed="1"/>
+    <w:lsdException w:name="toc 9" w:semiHidden="1" w:uiPriority="39" w:unhideWhenUsed="1"/>
+    <w:lsdException w:name="Normal Indent" w:semiHidden="1" w:unhideWhenUsed="1"/>
+    <w:lsdException w:name="footnote text" w:semiHidden="1" w:unhideWhenUsed="1"/>
+    <w:lsdException w:name="annotation text" w:semiHidden="1" w:unhideWhenUsed="1"/>
+    <w:lsdException w:name="header" w:semiHidden="1" w:unhideWhenUsed="1"/>
+    <w:lsdException w:name="footer" w:semiHidden="1" w:unhideWhenUsed="1"/>
+    <w:lsdException w:name="index heading" w:semiHidden="1" w:unhideWhenUsed="1"/>
+    <w:lsdException w:name="caption" w:semiHidden="1" w:uiPriority="35" w:unhideWhenUsed="1" w:qFormat="1"/>
+    <w:lsdException w:name="table of figures" w:semiHidden="1" w:unhideWhenUsed="1"/>
+    <w:lsdException w:name="envelope address" w:semiHidden="1" w:unhideWhenUsed="1"/>
+    <w:lsdException w:name="envelope return" w:semiHidden="1" w:unhideWhenUsed="1"/>
+    <w:lsdException w:name="footnote reference" w:semiHidden="1" w:unhideWhenUsed="1"/>
+    <w:lsdException w:name="annotation reference" w:semiHidden="1" w:unhideWhenUsed="1"/>
+    <w:lsdException w:name="line number" w:semiHidden="1" w:unhideWhenUsed="1"/>
+    <w:lsdException w:name="page number" w:semiHidden="1" w:unhideWhenUsed="1"/>
+    <w:lsdException w:name="endnote reference" w:semiHidden="1" w:unhideWhenUsed="1"/>
+    <w:lsdException w:name="endnote text" w:semiHidden="1" w:unhideWhenUsed="1"/>
+    <w:lsdException w:name="table of authorities" w:semiHidden="1" w:unhideWhenUsed="1"/>
+    <w:lsdException w:name="macro" w:semiHidden="1" w:unhideWhenUsed="1"/>
+    <w:lsdException w:name="toa heading" w:semiHidden="1" w:unhideWhenUsed="1"/>
+    <w:lsdException w:name="List" w:semiHidden="1" w:unhideWhenUsed="1"/>
+    <w:lsdException w:name="List Bullet" w:semiHidden="1" w:unhideWhenUsed="1"/>
+    <w:lsdException w:name="List Number" w:semiHidden="1" w:unhideWhenUsed="1"/>
+    <w:lsdException w:name="List 2" w:semiHidden="1" w:unhideWhenUsed="1"/>
+    <w:lsdException w:name="List 3" w:semiHidden="1" w:unhideWhenUsed="1"/>
+    <w:lsdException w:name="List 4" w:semiHidden="1" w:unhideWhenUsed="1"/>
+    <w:lsdException w:name="List 5" w:semiHidden="1" w:unhideWhenUsed="1"/>
+    <w:lsdException w:name="List Bullet 2" w:semiHidden="1" w:unhideWhenUsed="1"/>
+    <w:lsdException w:name="List Bullet 3" w:semiHidden="1" w:unhideWhenUsed="1"/>
+    <w:lsdException w:name="List Bullet 4" w:semiHidden="1" w:unhideWhenUsed="1"/>
+    <w:lsdException w:name="List Bullet 5" w:semiHidden="1" w:unhideWhenUsed="1"/>
+    <w:lsdException w:name="List Number 2" w:semiHidden="1" w:unhideWhenUsed="1"/>
+    <w:lsdException w:name="List Number 3" w:semiHidden="1" w:unhideWhenUsed="1"/>
+    <w:lsdException w:name="List Number 4" w:semiHidden="1" w:unhideWhenUsed="1"/>
+    <w:lsdException w:name="List Number 5" w:semiHidden="1" w:unhideWhenUsed="1"/>
+    <w:lsdException w:name="Title" w:uiPriority="10" w:qFormat="1"/>
+    <w:lsdException w:name="Closing" w:semiHidden="1" w:unhideWhenUsed="1"/>
+    <w:lsdException w:name="Signature" w:semiHidden="1" w:unhideWhenUsed="1"/>
+    <w:lsdException w:name="Default Paragraph Font" w:semiHidden="1" w:uiPriority="1" w:unhideWhenUsed="1"/>
+    <w:lsdException w:name="Body Text" w:semiHidden="1" w:unhideWhenUsed="1"/>
+    <w:lsdException w:name="Body Text Indent" w:semiHidden="1" w:unhideWhenUsed="1"/>
+    <w:lsdException w:name="List Continue" w:semiHidden="1" w:unhideWhenUsed="1"/>
+    <w:lsdException w:name="List Continue 2" w:semiHidden="1" w:unhideWhenUsed="1"/>
+    <w:lsdException w:name="List Continue 3" w:semiHidden="1" w:unhideWhenUsed="1"/>
+    <w:lsdException w:name="List Continue 4" w:semiHidden="1" w:unhideWhenUsed="1"/>
+    <w:lsdException w:name="List Continue 5" w:semiHidden="1" w:unhideWhenUsed="1"/>
+    <w:lsdException w:name="Message Header" w:semiHidden="1" w:unhideWhenUsed="1"/>
+    <w:lsdException w:name="Subtitle" w:uiPriority="11" w:qFormat="1"/>
+    <w:lsdException w:name="Salutation" w:semiHidden="1" w:unhideWhenUsed="1"/>
+    <w:lsdException w:name="Date" w:semiHidden="1" w:unhideWhenUsed="1"/>
+    <w:lsdException w:name="Body Text First Indent" w:semiHidden="1" w:unhideWhenUsed="1"/>
+    <w:lsdException w:name="Body Text First Indent 2" w:semiHidden="1" w:unhideWhenUsed="1"/>
+    <w:lsdException w:name="Note Heading" w:semiHidden="1" w:unhideWhenUsed="1"/>
+    <w:lsdException w:name="Body Text 2" w:semiHidden="1" w:unhideWhenUsed="1"/>
+    <w:lsdException w:name="Body Text 3" w:semiHidden="1" w:unhideWhenUsed="1"/>
+    <w:lsdException w:name="Body Text Indent 2" w:semiHidden="1" w:unhideWhenUsed="1"/>
+    <w:lsdException w:name="Body Text Indent 3" w:semiHidden="1" w:unhideWhenUsed="1"/>
+    <w:lsdException w:name="Block Text" w:semiHidden="1" w:unhideWhenUsed="1"/>
+    <w:lsdException w:name="Hyperlink" w:semiHidden="1" w:unhideWhenUsed="1"/>
+    <w:lsdException w:name="FollowedHyperlink" w:semiHidden="1" w:unhideWhenUsed="1"/>
+    <w:lsdException w:name="Strong" w:uiPriority="22" w:qFormat="1"/>
+    <w:lsdException w:name="Emphasis" w:uiPriority="20" w:qFormat="1"/>
+    <w:lsdException w:name="Document Map" w:semiHidden="1" w:unhideWhenUsed="1"/>
+    <w:lsdException w:name="Plain Text" w:semiHidden="1" w:unhideWhenUsed="1"/>
+    <w:lsdException w:name="E-mail Signature" w:semiHidden="1" w:unhideWhenUsed="1"/>
+    <w:lsdException w:name="HTML Top of Form" w:semiHidden="1" w:unhideWhenUsed="1"/>
+    <w:lsdException w:name="HTML Bottom of Form" w:semiHidden="1" w:unhideWhenUsed="1"/>
+    <w:lsdException w:name="Normal (Web)" w:semiHidden="1" w:unhideWhenUsed="1"/>
+    <w:lsdException w:name="HTML Acronym" w:semiHidden="1" w:unhideWhenUsed="1"/>
+    <w:lsdException w:name="HTML Address" w:semiHidden="1" w:unhideWhenUsed="1"/>
+    <w:lsdException w:name="HTML Cite" w:semiHidden="1" w:unhideWhenUsed="1"/>
+    <w:lsdException w:name="HTML Code" w:semiHidden="1" w:unhideWhenUsed="1"/>
+    <w:lsdException w:name="HTML Definition" w:semiHidden="1" w:unhideWhenUsed="1"/>
+    <w:lsdException w:name="HTML Keyboard" w:semiHidden="1" w:unhideWhenUsed="1"/>
+    <w:lsdException w:name="HTML Preformatted" w:semiHidden="1" w:unhideWhenUsed="1"/>
+    <w:lsdException w:name="HTML Sample" w:semiHidden="1" w:unhideWhenUsed="1"/>
+    <w:lsdException w:name="HTML Typewriter" w:semiHidden="1" w:unhideWhenUsed="1"/>
+    <w:lsdException w:name="HTML Variable" w:semiHidden="1" w:unhideWhenUsed="1"/>
+    <w:lsdException w:name="Normal Table" w:semiHidden="1" w:unhideWhenUsed="1"/>
+    <w:lsdException w:name="annotation subject" w:semiHidden="1" w:unhideWhenUsed="1"/>
+    <w:lsdException w:name="No List" w:semiHidden="1" w:unhideWhenUsed="1"/>
+    <w:lsdException w:name="Outline List 1" w:semiHidden="1" w:unhideWhenUsed="1"/>
+    <w:lsdException w:name="Outline List 2" w:semiHidden="1" w:unhideWhenUsed="1"/>
+    <w:lsdException w:name="Outline List 3" w:semiHidden="1" w:unhideWhenUsed="1"/>
+    <w:lsdException w:name="Table Simple 1" w:semiHidden="1" w:unhideWhenUsed="1"/>
+    <w:lsdException w:name="Table Simple 2" w:semiHidden="1" w:unhideWhenUsed="1"/>
+    <w:lsdException w:name="Table Simple 3" w:semiHidden="1" w:unhideWhenUsed="1"/>
+    <w:lsdException w:name="Table Classic 1" w:semiHidden="1" w:unhideWhenUsed="1"/>
+    <w:lsdException w:name="Table Classic 2" w:semiHidden="1" w:unhideWhenUsed="1"/>
+    <w:lsdException w:name="Table Classic 3" w:semiHidden="1" w:unhideWhenUsed="1"/>
+    <w:lsdException w:name="Table Classic 4" w:semiHidden="1" w:unhideWhenUsed="1"/>
+    <w:lsdException w:name="Table Colorful 1" w:semiHidden="1" w:unhideWhenUsed="1"/>
+    <w:lsdException w:name="Table Colorful 2" w:semiHidden="1" w:unhideWhenUsed="1"/>
+    <w:lsdException w:name="Table Colorful 3" w:semiHidden="1" w:unhideWhenUsed="1"/>
+    <w:lsdException w:name="Table Columns 1" w:semiHidden="1" w:unhideWhenUsed="1"/>
+    <w:lsdException w:name="Table Columns 2" w:semiHidden="1" w:unhideWhenUsed="1"/>
+    <w:lsdException w:name="Table Columns 3" w:semiHidden="1" w:unhideWhenUsed="1"/>
+    <w:lsdException w:name="Table Columns 4" w:semiHidden="1" w:unhideWhenUsed="1"/>
+    <w:lsdException w:name="Table Columns 5" w:semiHidden="1" w:unhideWhenUsed="1"/>
+    <w:lsdException w:name="Table Grid 1" w:semiHidden="1" w:unhideWhenUsed="1"/>
+    <w:lsdException w:name="Table Grid 2" w:semiHidden="1" w:unhideWhenUsed="1"/>
+    <w:lsdException w:name="Table Grid 3" w:semiHidden="1" w:unhideWhenUsed="1"/>
+    <w:lsdException w:name="Table Grid 4" w:semiHidden="1" w:unhideWhenUsed="1"/>
+    <w:lsdException w:name="Table Grid 5" w:semiHidden="1" w:unhideWhenUsed="1"/>
+    <w:lsdException w:name="Table Grid 6" w:semiHidden="1" w:unhideWhenUsed="1"/>
+    <w:lsdException w:name="Table Grid 7" w:semiHidden="1" w:unhideWhenUsed="1"/>
+    <w:lsdException w:name="Table Grid 8" w:semiHidden="1" w:unhideWhenUsed="1"/>
+    <w:lsdException w:name="Table List 1" w:semiHidden="1" w:unhideWhenUsed="1"/>
+    <w:lsdException w:name="Table List 2" w:semiHidden="1" w:unhideWhenUsed="1"/>
+    <w:lsdException w:name="Table List 3" w:semiHidden="1" w:unhideWhenUsed="1"/>
+    <w:lsdException w:name="Table List 4" w:semiHidden="1" w:unhideWhenUsed="1"/>
+    <w:lsdException w:name="Table List 5" w:semiHidden="1" w:unhideWhenUsed="1"/>
+    <w:lsdException w:name="Table List 6" w:semiHidden="1" w:unhideWhenUsed="1"/>
+    <w:lsdException w:name="Table List 7" w:semiHidden="1" w:unhideWhenUsed="1"/>
+    <w:lsdException w:name="Table List 8" w:semiHidden="1" w:unhideWhenUsed="1"/>
+    <w:lsdException w:name="Table 3D effects 1" w:semiHidden="1" w:unhideWhenUsed="1"/>
+    <w:lsdException w:name="Table 3D effects 2" w:semiHidden="1" w:unhideWhenUsed="1"/>
+    <w:lsdException w:name="Table 3D effects 3" w:semiHidden="1" w:unhideWhenUsed="1"/>
+    <w:lsdException w:name="Table Contemporary" w:semiHidden="1" w:unhideWhenUsed="1"/>
+    <w:lsdException w:name="Table Elegant" w:semiHidden="1" w:unhideWhenUsed="1"/>
+    <w:lsdException w:name="Table Professional" w:semiHidden="1" w:unhideWhenUsed="1"/>
+    <w:lsdException w:name="Table Subtle 1" w:semiHidden="1" w:unhideWhenUsed="1"/>
+    <w:lsdException w:name="Table Subtle 2" w:semiHidden="1" w:unhideWhenUsed="1"/>
+    <w:lsdException w:name="Table Web 1" w:semiHidden="1" w:unhideWhenUsed="1"/>
+    <w:lsdException w:name="Table Web 2" w:semiHidden="1" w:unhideWhenUsed="1"/>
+    <w:lsdException w:name="Table Web 3" w:semiHidden="1" w:unhideWhenUsed="1"/>
+    <w:lsdException w:name="Balloon Text" w:semiHidden="1" w:unhideWhenUsed="1"/>
+    <w:lsdException w:name="Table Grid" w:uiPriority="59"/>
+    <w:lsdException w:name="Table Theme" w:semiHidden="1" w:unhideWhenUsed="1"/>
+    <w:lsdException w:name="Note Level 1" w:semiHidden="1" w:unhideWhenUsed="1"/>
+    <w:lsdException w:name="Note Level 2" w:semiHidden="1" w:unhideWhenUsed="1"/>
+    <w:lsdException w:name="Note Level 3" w:semiHidden="1" w:unhideWhenUsed="1"/>
+    <w:lsdException w:name="Note Level 4" w:semiHidden="1" w:unhideWhenUsed="1"/>
+    <w:lsdException w:name="Note Level 5" w:semiHidden="1" w:unhideWhenUsed="1"/>
+    <w:lsdException w:name="Note Level 6" w:semiHidden="1" w:unhideWhenUsed="1"/>
+    <w:lsdException w:name="Note Level 7" w:semiHidden="1" w:unhideWhenUsed="1"/>
+    <w:lsdException w:name="Note Level 8" w:semiHidden="1" w:unhideWhenUsed="1"/>
+    <w:lsdException w:name="Note Level 9" w:semiHidden="1" w:unhideWhenUsed="1"/>
+    <w:lsdException w:name="Placeholder Text" w:semiHidden="1"/>
+    <w:lsdException w:name="No Spacing" w:uiPriority="1" w:qFormat="1"/>
+    <w:lsdException w:name="Light Shading" w:uiPriority="60"/>
+    <w:lsdException w:name="Light List" w:uiPriority="61"/>
+    <w:lsdException w:name="Light Grid" w:uiPriority="62"/>
+    <w:lsdException w:name="Medium Shading 1" w:uiPriority="63"/>
+    <w:lsdException w:name="Medium Shading 2" w:uiPriority="64"/>
+    <w:lsdException w:name="Medium List 1" w:uiPriority="65"/>
+    <w:lsdException w:name="Medium List 2" w:uiPriority="66"/>
+    <w:lsdException w:name="Medium Grid 1" w:uiPriority="67"/>
+    <w:lsdException w:name="Medium Grid 2" w:uiPriority="68"/>
+    <w:lsdException w:name="Medium Grid 3" w:uiPriority="69"/>
+    <w:lsdException w:name="Dark List" w:uiPriority="70"/>
+    <w:lsdException w:name="Colorful Shading" w:uiPriority="71"/>
+    <w:lsdException w:name="Colorful List" w:uiPriority="72"/>
+    <w:lsdException w:name="Colorful Grid" w:uiPriority="73"/>
+    <w:lsdException w:name="Light Shading Accent 1" w:uiPriority="60"/>
+    <w:lsdException w:name="Light List Accent 1" w:uiPriority="61"/>
+    <w:lsdException w:name="Light Grid Accent 1" w:uiPriority="62"/>
+    <w:lsdException w:name="Medium Shading 1 Accent 1" w:uiPriority="63"/>
+    <w:lsdException w:name="Medium Shading 2 Accent 1" w:uiPriority="64"/>
+    <w:lsdException w:name="Medium List 1 Accent 1" w:uiPriority="65"/>
+    <w:lsdException w:name="Revision" w:semiHidden="1"/>
+    <w:lsdException w:name="List Paragraph" w:uiPriority="34" w:qFormat="1"/>
+    <w:lsdException w:name="Quote" w:uiPriority="29" w:qFormat="1"/>
+    <w:lsdException w:name="Intense Quote" w:uiPriority="30" w:qFormat="1"/>
+    <w:lsdException w:name="Medium List 2 Accent 1" w:uiPriority="66"/>
+    <w:lsdException w:name="Medium Grid 1 Accent 1" w:uiPriority="67"/>
+    <w:lsdException w:name="Medium Grid 2 Accent 1" w:uiPriority="68"/>
+    <w:lsdException w:name="Medium Grid 3 Accent 1" w:uiPriority="69"/>
+    <w:lsdException w:name="Dark List Accent 1" w:uiPriority="70"/>
+    <w:lsdException w:name="Colorful Shading Accent 1" w:uiPriority="71"/>
+    <w:lsdException w:name="Colorful List Accent 1" w:uiPriority="72"/>
+    <w:lsdException w:name="Colorful Grid Accent 1" w:uiPriority="73"/>
+    <w:lsdException w:name="Light Shading Accent 2" w:uiPriority="60"/>
+    <w:lsdException w:name="Light List Accent 2" w:uiPriority="61"/>
+    <w:lsdException w:name="Light Grid Accent 2" w:uiPriority="62"/>
+    <w:lsdException w:name="Medium Shading 1 Accent 2" w:uiPriority="63"/>
+    <w:lsdException w:name="Medium Shading 2 Accent 2" w:uiPriority="64"/>
+    <w:lsdException w:name="Medium List 1 Accent 2" w:uiPriority="65"/>
+    <w:lsdException w:name="Medium List 2 Accent 2" w:uiPriority="66"/>
+    <w:lsdException w:name="Medium Grid 1 Accent 2" w:uiPriority="67"/>
+    <w:lsdException w:name="Medium Grid 2 Accent 2" w:uiPriority="68"/>
+    <w:lsdException w:name="Medium Grid 3 Accent 2" w:uiPriority="69"/>
+    <w:lsdException w:name="Dark List Accent 2" w:uiPriority="70"/>
+    <w:lsdException w:name="Colorful Shading Accent 2" w:uiPriority="71"/>
+    <w:lsdException w:name="Colorful List Accent 2" w:uiPriority="72"/>
+    <w:lsdException w:name="Colorful Grid Accent 2" w:uiPriority="73"/>
+    <w:lsdException w:name="Light Shading Accent 3" w:uiPriority="60"/>
+    <w:lsdException w:name="Light List Accent 3" w:uiPriority="61"/>
+    <w:lsdException w:name="Light Grid Accent 3" w:uiPriority="62"/>
+    <w:lsdException w:name="Medium Shading 1 Accent 3" w:uiPriority="63"/>
+    <w:lsdException w:name="Medium Shading 2 Accent 3" w:uiPriority="64"/>
+    <w:lsdException w:name="Medium List 1 Accent 3" w:uiPriority="65"/>
+    <w:lsdException w:name="Medium List 2 Accent 3" w:uiPriority="66"/>
+    <w:lsdException w:name="Medium Grid 1 Accent 3" w:uiPriority="67"/>
+    <w:lsdException w:name="Medium Grid 2 Accent 3" w:uiPriority="68"/>
+    <w:lsdException w:name="Medium Grid 3 Accent 3" w:uiPriority="69"/>
+    <w:lsdException w:name="Dark List Accent 3" w:uiPriority="70"/>
+    <w:lsdException w:name="Colorful Shading Accent 3" w:uiPriority="71"/>
+    <w:lsdException w:name="Colorful List Accent 3" w:uiPriority="72"/>
+    <w:lsdException w:name="Colorful Grid Accent 3" w:uiPriority="73"/>
+    <w:lsdException w:name="Light Shading Accent 4" w:uiPriority="60"/>
+    <w:lsdException w:name="Light List Accent 4" w:uiPriority="61"/>
+    <w:lsdException w:name="Light Grid Accent 4" w:uiPriority="62"/>
+    <w:lsdException w:name="Medium Shading 1 Accent 4" w:uiPriority="63"/>
+    <w:lsdException w:name="Medium Shading 2 Accent 4" w:uiPriority="64"/>
+    <w:lsdException w:name="Medium List 1 Accent 4" w:uiPriority="65"/>
+    <w:lsdException w:name="Medium List 2 Accent 4" w:uiPriority="66"/>
+    <w:lsdException w:name="Medium Grid 1 Accent 4" w:uiPriority="67"/>
+    <w:lsdException w:name="Medium Grid 2 Accent 4" w:uiPriority="68"/>
+    <w:lsdException w:name="Medium Grid 3 Accent 4" w:uiPriority="69"/>
+    <w:lsdException w:name="Dark List Accent 4" w:uiPriority="70"/>
+    <w:lsdException w:name="Colorful Shading Accent 4" w:uiPriority="71"/>
+    <w:lsdException w:name="Colorful List Accent 4" w:uiPriority="72"/>
+    <w:lsdException w:name="Colorful Grid Accent 4" w:uiPriority="73"/>
+    <w:lsdException w:name="Light Shading Accent 5" w:uiPriority="60"/>
+    <w:lsdException w:name="Light List Accent 5" w:uiPriority="61"/>
+    <w:lsdException w:name="Light Grid Accent 5" w:uiPriority="62"/>
+    <w:lsdException w:name="Medium Shading 1 Accent 5" w:uiPriority="63"/>
+    <w:lsdException w:name="Medium Shading 2 Accent 5" w:uiPriority="64"/>
+    <w:lsdException w:name="Medium List 1 Accent 5" w:uiPriority="65"/>
+    <w:lsdException w:name="Medium List 2 Accent 5" w:uiPriority="66"/>
+    <w:lsdException w:name="Medium Grid 1 Accent 5" w:uiPriority="67"/>
+    <w:lsdException w:name="Medium Grid 2 Accent 5" w:uiPriority="68"/>
+    <w:lsdException w:name="Medium Grid 3 Accent 5" w:uiPriority="69"/>
+    <w:lsdException w:name="Dark List Accent 5" w:uiPriority="70"/>
+    <w:lsdException w:name="Colorful Shading Accent 5" w:uiPriority="71"/>
+    <w:lsdException w:name="Colorful List Accent 5" w:uiPriority="72"/>
+    <w:lsdException w:name="Colorful Grid Accent 5" w:uiPriority="73"/>
+    <w:lsdException w:name="Light Shading Accent 6" w:uiPriority="60"/>
+    <w:lsdException w:name="Light List Accent 6" w:uiPriority="61"/>
+    <w:lsdException w:name="Light Grid Accent 6" w:uiPriority="62"/>
+    <w:lsdException w:name="Medium Shading 1 Accent 6" w:uiPriority="63"/>
+    <w:lsdException w:name="Medium Shading 2 Accent 6" w:uiPriority="64"/>
+    <w:lsdException w:name="Medium List 1 Accent 6" w:uiPriority="65"/>
+    <w:lsdException w:name="Medium List 2 Accent 6" w:uiPriority="66"/>
+    <w:lsdException w:name="Medium Grid 1 Accent 6" w:uiPriority="67"/>
+    <w:lsdException w:name="Medium Grid 2 Accent 6" w:uiPriority="68"/>
+    <w:lsdException w:name="Medium Grid 3 Accent 6" w:uiPriority="69"/>
+    <w:lsdException w:name="Dark List Accent 6" w:uiPriority="70"/>
+    <w:lsdException w:name="Colorful Shading Accent 6" w:uiPriority="71"/>
+    <w:lsdException w:name="Colorful List Accent 6" w:uiPriority="72"/>
+    <w:lsdException w:name="Colorful Grid Accent 6" w:uiPriority="73"/>
+    <w:lsdException w:name="Subtle Emphasis" w:uiPriority="19" w:qFormat="1"/>
+    <w:lsdException w:name="Intense Emphasis" w:uiPriority="21" w:qFormat="1"/>
+    <w:lsdException w:name="Subtle Reference" w:uiPriority="31" w:qFormat="1"/>
+    <w:lsdException w:name="Intense Reference" w:uiPriority="32" w:qFormat="1"/>
+    <w:lsdException w:name="Book Title" w:uiPriority="33" w:qFormat="1"/>
+    <w:lsdException w:name="Bibliography" w:semiHidden="1" w:uiPriority="37" w:unhideWhenUsed="1"/>
+    <w:lsdException w:name="TOC Heading" w:semiHidden="1" w:uiPriority="39" w:unhideWhenUsed="1" w:qFormat="1"/>
+    <w:lsdException w:name="Plain Table 1" w:uiPriority="41"/>
+    <w:lsdException w:name="Plain Table 2" w:uiPriority="42"/>
+    <w:lsdException w:name="Plain Table 3" w:uiPriority="43"/>
+    <w:lsdException w:name="Plain Table 4" w:uiPriority="44"/>
+    <w:lsdException w:name="Plain Table 5" w:uiPriority="45"/>
+    <w:lsdException w:name="Grid Table Light" w:uiPriority="40"/>
+    <w:lsdException w:name="Grid Table 1 Light" w:uiPriority="46"/>
+    <w:lsdException w:name="Grid Table 2" w:uiPriority="47"/>
+    <w:lsdException w:name="Grid Table 3" w:uiPriority="48"/>
+    <w:lsdException w:name="Grid Table 4" w:uiPriority="49"/>
+    <w:lsdException w:name="Grid Table 5 Dark" w:uiPriority="50"/>
+    <w:lsdException w:name="Grid Table 6 Colorful" w:uiPriority="51"/>
+    <w:lsdException w:name="Grid Table 7 Colorful" w:uiPriority="52"/>
+    <w:lsdException w:name="Grid Table 1 Light Accent 1" w:uiPriority="46"/>
+    <w:lsdException w:name="Grid Table 2 Accent 1" w:uiPriority="47"/>
+    <w:lsdException w:name="Grid Table 3 Accent 1" w:uiPriority="48"/>
+    <w:lsdException w:name="Grid Table 4 Accent 1" w:uiPriority="49"/>
+    <w:lsdException w:name="Grid Table 5 Dark Accent 1" w:uiPriority="50"/>
+    <w:lsdException w:name="Grid Table 6 Colorful Accent 1" w:uiPriority="51"/>
+    <w:lsdException w:name="Grid Table 7 Colorful Accent 1" w:uiPriority="52"/>
+    <w:lsdException w:name="Grid Table 1 Light Accent 2" w:uiPriority="46"/>
+    <w:lsdException w:name="Grid Table 2 Accent 2" w:uiPriority="47"/>
+    <w:lsdException w:name="Grid Table 3 Accent 2" w:uiPriority="48"/>
+    <w:lsdException w:name="Grid Table 4 Accent 2" w:uiPriority="49"/>
+    <w:lsdException w:name="Grid Table 5 Dark Accent 2" w:uiPriority="50"/>
+    <w:lsdException w:name="Grid Table 6 Colorful Accent 2" w:uiPriority="51"/>
+    <w:lsdException w:name="Grid Table 7 Colorful Accent 2" w:uiPriority="52"/>
+    <w:lsdException w:name="Grid Table 1 Light Accent 3" w:uiPriority="46"/>
+    <w:lsdException w:name="Grid Table 2 Accent 3" w:uiPriority="47"/>
+    <w:lsdException w:name="Grid Table 3 Accent 3" w:uiPriority="48"/>
+    <w:lsdException w:name="Grid Table 4 Accent 3" w:uiPriority="49"/>
+    <w:lsdException w:name="Grid Table 5 Dark Accent 3" w:uiPriority="50"/>
+    <w:lsdException w:name="Grid Table 6 Colorful Accent 3" w:uiPriority="51"/>
+    <w:lsdException w:name="Grid Table 7 Colorful Accent 3" w:uiPriority="52"/>
+    <w:lsdException w:name="Grid Table 1 Light Accent 4" w:uiPriority="46"/>
+    <w:lsdException w:name="Grid Table 2 Accent 4" w:uiPriority="47"/>
+    <w:lsdException w:name="Grid Table 3 Accent 4" w:uiPriority="48"/>
+    <w:lsdException w:name="Grid Table 4 Accent 4" w:uiPriority="49"/>
+    <w:lsdException w:name="Grid Table 5 Dark Accent 4" w:uiPriority="50"/>
+    <w:lsdException w:name="Grid Table 6 Colorful Accent 4" w:uiPriority="51"/>
+    <w:lsdException w:name="Grid Table 7 Colorful Accent 4" w:uiPriority="52"/>
+    <w:lsdException w:name="Grid Table 1 Light Accent 5" w:uiPriority="46"/>
+    <w:lsdException w:name="Grid Table 2 Accent 5" w:uiPriority="47"/>
+    <w:lsdException w:name="Grid Table 3 Accent 5" w:uiPriority="48"/>
+    <w:lsdException w:name="Grid Table 4 Accent 5" w:uiPriority="49"/>
+    <w:lsdException w:name="Grid Table 5 Dark Accent 5" w:uiPriority="50"/>
+    <w:lsdException w:name="Grid Table 6 Colorful Accent 5" w:uiPriority="51"/>
+    <w:lsdException w:name="Grid Table 7 Colorful Accent 5" w:uiPriority="52"/>
+    <w:lsdException w:name="Grid Table 1 Light Accent 6" w:uiPriority="46"/>
+    <w:lsdException w:name="Grid Table 2 Accent 6" w:uiPriority="47"/>
+    <w:lsdException w:name="Grid Table 3 Accent 6" w:uiPriority="48"/>
+    <w:lsdException w:name="Grid Table 4 Accent 6" w:uiPriority="49"/>
+    <w:lsdException w:name="Grid Table 5 Dark Accent 6" w:uiPriority="50"/>
+    <w:lsdException w:name="Grid Table 6 Colorful Accent 6" w:uiPriority="51"/>
+    <w:lsdException w:name="Grid Table 7 Colorful Accent 6" w:uiPriority="52"/>
+    <w:lsdException w:name="List Table 1 Light" w:uiPriority="46"/>
+    <w:lsdException w:name="List Table 2" w:uiPriority="47"/>
+    <w:lsdException w:name="List Table 3" w:uiPriority="48"/>
+    <w:lsdException w:name="List Table 4" w:uiPriority="49"/>
+    <w:lsdException w:name="List Table 5 Dark" w:uiPriority="50"/>
+    <w:lsdException w:name="List Table 6 Colorful" w:uiPriority="51"/>
+    <w:lsdException w:name="List Table 7 Colorful" w:uiPriority="52"/>
+    <w:lsdException w:name="List Table 1 Light Accent 1" w:uiPriority="46"/>
+    <w:lsdException w:name="List Table 2 Accent 1" w:uiPriority="47"/>
+    <w:lsdException w:name="List Table 3 Accent 1" w:uiPriority="48"/>
+    <w:lsdException w:name="List Table 4 Accent 1" w:uiPriority="49"/>
+    <w:lsdException w:name="List Table 5 Dark Accent 1" w:uiPriority="50"/>
+    <w:lsdException w:name="List Table 6 Colorful Accent 1" w:uiPriority="51"/>
+    <w:lsdException w:name="List Table 7 Colorful Accent 1" w:uiPriority="52"/>
+    <w:lsdException w:name="List Table 1 Light Accent 2" w:uiPriority="46"/>
+    <w:lsdException w:name="List Table 2 Accent 2" w:uiPriority="47"/>
+    <w:lsdException w:name="List Table 3 Accent 2" w:uiPriority="48"/>
+    <w:lsdException w:name="List Table 4 Accent 2" w:uiPriority="49"/>
+    <w:lsdException w:name="List Table 5 Dark Accent 2" w:uiPriority="50"/>
+    <w:lsdException w:name="List Table 6 Colorful Accent 2" w:uiPriority="51"/>
+    <w:lsdException w:name="List Table 7 Colorful Accent 2" w:uiPriority="52"/>
+    <w:lsdException w:name="List Table 1 Light Accent 3" w:uiPriority="46"/>
+    <w:lsdException w:name="List Table 2 Accent 3" w:uiPriority="47"/>
+    <w:lsdException w:name="List Table 3 Accent 3" w:uiPriority="48"/>
+    <w:lsdException w:name="List Table 4 Accent 3" w:uiPriority="49"/>
+    <w:lsdException w:name="List Table 5 Dark Accent 3" w:uiPriority="50"/>
+    <w:lsdException w:name="List Table 6 Colorful Accent 3" w:uiPriority="51"/>
+    <w:lsdException w:name="List Table 7 Colorful Accent 3" w:uiPriority="52"/>
+    <w:lsdException w:name="List Table 1 Light Accent 4" w:uiPriority="46"/>
+    <w:lsdException w:name="List Table 2 Accent 4" w:uiPriority="47"/>
+    <w:lsdException w:name="List Table 3 Accent 4" w:uiPriority="48"/>
+    <w:lsdException w:name="List Table 4 Accent 4" w:uiPriority="49"/>
+    <w:lsdException w:name="List Table 5 Dark Accent 4" w:uiPriority="50"/>
+    <w:lsdException w:name="List Table 6 Colorful Accent 4" w:uiPriority="51"/>
+    <w:lsdException w:name="List Table 7 Colorful Accent 4" w:uiPriority="52"/>
+    <w:lsdException w:name="List Table 1 Light Accent 5" w:uiPriority="46"/>
+    <w:lsdException w:name="List Table 2 Accent 5" w:uiPriority="47"/>
+    <w:lsdException w:name="List Table 3 Accent 5" w:uiPriority="48"/>
+    <w:lsdException w:name="List Table 4 Accent 5" w:uiPriority="49"/>
+    <w:lsdException w:name="List Table 5 Dark Accent 5" w:uiPriority="50"/>
+    <w:lsdException w:name="List Table 6 Colorful Accent 5" w:uiPriority="51"/>
+    <w:lsdException w:name="List Table 7 Colorful Accent 5" w:uiPriority="52"/>
+    <w:lsdException w:name="List Table 1 Light Accent 6" w:uiPriority="46"/>
+    <w:lsdException w:name="List Table 2 Accent 6" w:uiPriority="47"/>
+    <w:lsdException w:name="List Table 3 Accent 6" w:uiPriority="48"/>
+    <w:lsdException w:name="List Table 4 Accent 6" w:uiPriority="49"/>
+    <w:lsdException w:name="List Table 5 Dark Accent 6" w:uiPriority="50"/>
+    <w:lsdException w:name="List Table 6 Colorful Accent 6" w:uiPriority="51"/>
+    <w:lsdException w:name="List Table 7 Colorful Accent 6" w:uiPriority="52"/>
   </w:latentStyles>
   <w:style w:type="paragraph" w:default="1" w:styleId="Normal">
     <w:name w:val="Normal"/>
@@ -6712,301 +6980,32 @@
     <w:unhideWhenUsed/>
     <w:rsid w:val="005707A6"/>
   </w:style>
-</w:styles>
-</file>
-
-<file path=word/stylesWithEffects.xml><?xml version="1.0" encoding="utf-8"?>
-<w:styles xmlns:wpc="http://schemas.microsoft.com/office/word/2010/wordprocessingCanvas" xmlns:mo="http://schemas.microsoft.com/office/mac/office/2008/main" xmlns:mc="http://schemas.openxmlformats.org/markup-compatibility/2006" xmlns:mv="urn:schemas-microsoft-com:mac:vml" xmlns:o="urn:schemas-microsoft-com:office:office" xmlns:r="http://schemas.openxmlformats.org/officeDocument/2006/relationships" xmlns:m="http://schemas.openxmlformats.org/officeDocument/2006/math" xmlns:v="urn:schemas-microsoft-com:vml" xmlns:wp14="http://schemas.microsoft.com/office/word/2010/wordprocessingDrawing" xmlns:wp="http://schemas.openxmlformats.org/drawingml/2006/wordprocessingDrawing" xmlns:w10="urn:schemas-microsoft-com:office:word" xmlns:w="http://schemas.openxmlformats.org/wordprocessingml/2006/main" xmlns:w14="http://schemas.microsoft.com/office/word/2010/wordml" xmlns:wpg="http://schemas.microsoft.com/office/word/2010/wordprocessingGroup" xmlns:wpi="http://schemas.microsoft.com/office/word/2010/wordprocessingInk" xmlns:wne="http://schemas.microsoft.com/office/word/2006/wordml" xmlns:wps="http://schemas.microsoft.com/office/word/2010/wordprocessingShape" mc:Ignorable="w14 wp14">
-  <w:docDefaults>
-    <w:rPrDefault>
-      <w:rPr>
-        <w:rFonts w:asciiTheme="minorHAnsi" w:eastAsiaTheme="minorEastAsia" w:hAnsiTheme="minorHAnsi" w:cstheme="minorBidi"/>
-        <w:sz w:val="24"/>
-        <w:szCs w:val="24"/>
-        <w:lang w:val="pt-BR" w:eastAsia="en-US" w:bidi="ar-SA"/>
-      </w:rPr>
-    </w:rPrDefault>
-    <w:pPrDefault/>
-  </w:docDefaults>
-  <w:latentStyles w:defLockedState="0" w:defUIPriority="99" w:defSemiHidden="1" w:defUnhideWhenUsed="1" w:defQFormat="0" w:count="276">
-    <w:lsdException w:name="Normal" w:semiHidden="0" w:uiPriority="0" w:unhideWhenUsed="0" w:qFormat="1"/>
-    <w:lsdException w:name="heading 1" w:semiHidden="0" w:uiPriority="9" w:unhideWhenUsed="0" w:qFormat="1"/>
-    <w:lsdException w:name="heading 2" w:uiPriority="9" w:qFormat="1"/>
-    <w:lsdException w:name="heading 3" w:uiPriority="9" w:qFormat="1"/>
-    <w:lsdException w:name="heading 4" w:uiPriority="9" w:qFormat="1"/>
-    <w:lsdException w:name="heading 5" w:uiPriority="9" w:qFormat="1"/>
-    <w:lsdException w:name="heading 6" w:uiPriority="9" w:qFormat="1"/>
-    <w:lsdException w:name="heading 7" w:uiPriority="9" w:qFormat="1"/>
-    <w:lsdException w:name="heading 8" w:uiPriority="9" w:qFormat="1"/>
-    <w:lsdException w:name="heading 9" w:uiPriority="9" w:qFormat="1"/>
-    <w:lsdException w:name="toc 1" w:uiPriority="39"/>
-    <w:lsdException w:name="toc 2" w:uiPriority="39"/>
-    <w:lsdException w:name="toc 3" w:uiPriority="39"/>
-    <w:lsdException w:name="toc 4" w:uiPriority="39"/>
-    <w:lsdException w:name="toc 5" w:uiPriority="39"/>
-    <w:lsdException w:name="toc 6" w:uiPriority="39"/>
-    <w:lsdException w:name="toc 7" w:uiPriority="39"/>
-    <w:lsdException w:name="toc 8" w:uiPriority="39"/>
-    <w:lsdException w:name="toc 9" w:uiPriority="39"/>
-    <w:lsdException w:name="caption" w:uiPriority="35" w:qFormat="1"/>
-    <w:lsdException w:name="Title" w:semiHidden="0" w:uiPriority="10" w:unhideWhenUsed="0" w:qFormat="1"/>
-    <w:lsdException w:name="Default Paragraph Font" w:uiPriority="1"/>
-    <w:lsdException w:name="Subtitle" w:semiHidden="0" w:uiPriority="11" w:unhideWhenUsed="0" w:qFormat="1"/>
-    <w:lsdException w:name="Strong" w:semiHidden="0" w:uiPriority="22" w:unhideWhenUsed="0" w:qFormat="1"/>
-    <w:lsdException w:name="Emphasis" w:semiHidden="0" w:uiPriority="20" w:unhideWhenUsed="0" w:qFormat="1"/>
-    <w:lsdException w:name="Table Grid" w:semiHidden="0" w:uiPriority="59" w:unhideWhenUsed="0"/>
-    <w:lsdException w:name="Placeholder Text" w:unhideWhenUsed="0"/>
-    <w:lsdException w:name="No Spacing" w:semiHidden="0" w:uiPriority="1" w:unhideWhenUsed="0" w:qFormat="1"/>
-    <w:lsdException w:name="Light Shading" w:semiHidden="0" w:uiPriority="60" w:unhideWhenUsed="0"/>
-    <w:lsdException w:name="Light List" w:semiHidden="0" w:uiPriority="61" w:unhideWhenUsed="0"/>
-    <w:lsdException w:name="Light Grid" w:semiHidden="0" w:uiPriority="62" w:unhideWhenUsed="0"/>
-    <w:lsdException w:name="Medium Shading 1" w:semiHidden="0" w:uiPriority="63" w:unhideWhenUsed="0"/>
-    <w:lsdException w:name="Medium Shading 2" w:semiHidden="0" w:uiPriority="64" w:unhideWhenUsed="0"/>
-    <w:lsdException w:name="Medium List 1" w:semiHidden="0" w:uiPriority="65" w:unhideWhenUsed="0"/>
-    <w:lsdException w:name="Medium List 2" w:semiHidden="0" w:uiPriority="66" w:unhideWhenUsed="0"/>
-    <w:lsdException w:name="Medium Grid 1" w:semiHidden="0" w:uiPriority="67" w:unhideWhenUsed="0"/>
-    <w:lsdException w:name="Medium Grid 2" w:semiHidden="0" w:uiPriority="68" w:unhideWhenUsed="0"/>
-    <w:lsdException w:name="Medium Grid 3" w:semiHidden="0" w:uiPriority="69" w:unhideWhenUsed="0"/>
-    <w:lsdException w:name="Dark List" w:semiHidden="0" w:uiPriority="70" w:unhideWhenUsed="0"/>
-    <w:lsdException w:name="Colorful Shading" w:semiHidden="0" w:uiPriority="71" w:unhideWhenUsed="0"/>
-    <w:lsdException w:name="Colorful List" w:semiHidden="0" w:uiPriority="72" w:unhideWhenUsed="0"/>
-    <w:lsdException w:name="Colorful Grid" w:semiHidden="0" w:uiPriority="73" w:unhideWhenUsed="0"/>
-    <w:lsdException w:name="Light Shading Accent 1" w:semiHidden="0" w:uiPriority="60" w:unhideWhenUsed="0"/>
-    <w:lsdException w:name="Light List Accent 1" w:semiHidden="0" w:uiPriority="61" w:unhideWhenUsed="0"/>
-    <w:lsdException w:name="Light Grid Accent 1" w:semiHidden="0" w:uiPriority="62" w:unhideWhenUsed="0"/>
-    <w:lsdException w:name="Medium Shading 1 Accent 1" w:semiHidden="0" w:uiPriority="63" w:unhideWhenUsed="0"/>
-    <w:lsdException w:name="Medium Shading 2 Accent 1" w:semiHidden="0" w:uiPriority="64" w:unhideWhenUsed="0"/>
-    <w:lsdException w:name="Medium List 1 Accent 1" w:semiHidden="0" w:uiPriority="65" w:unhideWhenUsed="0"/>
-    <w:lsdException w:name="Revision" w:unhideWhenUsed="0"/>
-    <w:lsdException w:name="List Paragraph" w:semiHidden="0" w:uiPriority="34" w:unhideWhenUsed="0" w:qFormat="1"/>
-    <w:lsdException w:name="Quote" w:semiHidden="0" w:uiPriority="29" w:unhideWhenUsed="0" w:qFormat="1"/>
-    <w:lsdException w:name="Intense Quote" w:semiHidden="0" w:uiPriority="30" w:unhideWhenUsed="0" w:qFormat="1"/>
-    <w:lsdException w:name="Medium List 2 Accent 1" w:semiHidden="0" w:uiPriority="66" w:unhideWhenUsed="0"/>
-    <w:lsdException w:name="Medium Grid 1 Accent 1" w:semiHidden="0" w:uiPriority="67" w:unhideWhenUsed="0"/>
-    <w:lsdException w:name="Medium Grid 2 Accent 1" w:semiHidden="0" w:uiPriority="68" w:unhideWhenUsed="0"/>
-    <w:lsdException w:name="Medium Grid 3 Accent 1" w:semiHidden="0" w:uiPriority="69" w:unhideWhenUsed="0"/>
-    <w:lsdException w:name="Dark List Accent 1" w:semiHidden="0" w:uiPriority="70" w:unhideWhenUsed="0"/>
-    <w:lsdException w:name="Colorful Shading Accent 1" w:semiHidden="0" w:uiPriority="71" w:unhideWhenUsed="0"/>
-    <w:lsdException w:name="Colorful List Accent 1" w:semiHidden="0" w:uiPriority="72" w:unhideWhenUsed="0"/>
-    <w:lsdException w:name="Colorful Grid Accent 1" w:semiHidden="0" w:uiPriority="73" w:unhideWhenUsed="0"/>
-    <w:lsdException w:name="Light Shading Accent 2" w:semiHidden="0" w:uiPriority="60" w:unhideWhenUsed="0"/>
-    <w:lsdException w:name="Light List Accent 2" w:semiHidden="0" w:uiPriority="61" w:unhideWhenUsed="0"/>
-    <w:lsdException w:name="Light Grid Accent 2" w:semiHidden="0" w:uiPriority="62" w:unhideWhenUsed="0"/>
-    <w:lsdException w:name="Medium Shading 1 Accent 2" w:semiHidden="0" w:uiPriority="63" w:unhideWhenUsed="0"/>
-    <w:lsdException w:name="Medium Shading 2 Accent 2" w:semiHidden="0" w:uiPriority="64" w:unhideWhenUsed="0"/>
-    <w:lsdException w:name="Medium List 1 Accent 2" w:semiHidden="0" w:uiPriority="65" w:unhideWhenUsed="0"/>
-    <w:lsdException w:name="Medium List 2 Accent 2" w:semiHidden="0" w:uiPriority="66" w:unhideWhenUsed="0"/>
-    <w:lsdException w:name="Medium Grid 1 Accent 2" w:semiHidden="0" w:uiPriority="67" w:unhideWhenUsed="0"/>
-    <w:lsdException w:name="Medium Grid 2 Accent 2" w:semiHidden="0" w:uiPriority="68" w:unhideWhenUsed="0"/>
-    <w:lsdException w:name="Medium Grid 3 Accent 2" w:semiHidden="0" w:uiPriority="69" w:unhideWhenUsed="0"/>
-    <w:lsdException w:name="Dark List Accent 2" w:semiHidden="0" w:uiPriority="70" w:unhideWhenUsed="0"/>
-    <w:lsdException w:name="Colorful Shading Accent 2" w:semiHidden="0" w:uiPriority="71" w:unhideWhenUsed="0"/>
-    <w:lsdException w:name="Colorful List Accent 2" w:semiHidden="0" w:uiPriority="72" w:unhideWhenUsed="0"/>
-    <w:lsdException w:name="Colorful Grid Accent 2" w:semiHidden="0" w:uiPriority="73" w:unhideWhenUsed="0"/>
-    <w:lsdException w:name="Light Shading Accent 3" w:semiHidden="0" w:uiPriority="60" w:unhideWhenUsed="0"/>
-    <w:lsdException w:name="Light List Accent 3" w:semiHidden="0" w:uiPriority="61" w:unhideWhenUsed="0"/>
-    <w:lsdException w:name="Light Grid Accent 3" w:semiHidden="0" w:uiPriority="62" w:unhideWhenUsed="0"/>
-    <w:lsdException w:name="Medium Shading 1 Accent 3" w:semiHidden="0" w:uiPriority="63" w:unhideWhenUsed="0"/>
-    <w:lsdException w:name="Medium Shading 2 Accent 3" w:semiHidden="0" w:uiPriority="64" w:unhideWhenUsed="0"/>
-    <w:lsdException w:name="Medium List 1 Accent 3" w:semiHidden="0" w:uiPriority="65" w:unhideWhenUsed="0"/>
-    <w:lsdException w:name="Medium List 2 Accent 3" w:semiHidden="0" w:uiPriority="66" w:unhideWhenUsed="0"/>
-    <w:lsdException w:name="Medium Grid 1 Accent 3" w:semiHidden="0" w:uiPriority="67" w:unhideWhenUsed="0"/>
-    <w:lsdException w:name="Medium Grid 2 Accent 3" w:semiHidden="0" w:uiPriority="68" w:unhideWhenUsed="0"/>
-    <w:lsdException w:name="Medium Grid 3 Accent 3" w:semiHidden="0" w:uiPriority="69" w:unhideWhenUsed="0"/>
-    <w:lsdException w:name="Dark List Accent 3" w:semiHidden="0" w:uiPriority="70" w:unhideWhenUsed="0"/>
-    <w:lsdException w:name="Colorful Shading Accent 3" w:semiHidden="0" w:uiPriority="71" w:unhideWhenUsed="0"/>
-    <w:lsdException w:name="Colorful List Accent 3" w:semiHidden="0" w:uiPriority="72" w:unhideWhenUsed="0"/>
-    <w:lsdException w:name="Colorful Grid Accent 3" w:semiHidden="0" w:uiPriority="73" w:unhideWhenUsed="0"/>
-    <w:lsdException w:name="Light Shading Accent 4" w:semiHidden="0" w:uiPriority="60" w:unhideWhenUsed="0"/>
-    <w:lsdException w:name="Light List Accent 4" w:semiHidden="0" w:uiPriority="61" w:unhideWhenUsed="0"/>
-    <w:lsdException w:name="Light Grid Accent 4" w:semiHidden="0" w:uiPriority="62" w:unhideWhenUsed="0"/>
-    <w:lsdException w:name="Medium Shading 1 Accent 4" w:semiHidden="0" w:uiPriority="63" w:unhideWhenUsed="0"/>
-    <w:lsdException w:name="Medium Shading 2 Accent 4" w:semiHidden="0" w:uiPriority="64" w:unhideWhenUsed="0"/>
-    <w:lsdException w:name="Medium List 1 Accent 4" w:semiHidden="0" w:uiPriority="65" w:unhideWhenUsed="0"/>
-    <w:lsdException w:name="Medium List 2 Accent 4" w:semiHidden="0" w:uiPriority="66" w:unhideWhenUsed="0"/>
-    <w:lsdException w:name="Medium Grid 1 Accent 4" w:semiHidden="0" w:uiPriority="67" w:unhideWhenUsed="0"/>
-    <w:lsdException w:name="Medium Grid 2 Accent 4" w:semiHidden="0" w:uiPriority="68" w:unhideWhenUsed="0"/>
-    <w:lsdException w:name="Medium Grid 3 Accent 4" w:semiHidden="0" w:uiPriority="69" w:unhideWhenUsed="0"/>
-    <w:lsdException w:name="Dark List Accent 4" w:semiHidden="0" w:uiPriority="70" w:unhideWhenUsed="0"/>
-    <w:lsdException w:name="Colorful Shading Accent 4" w:semiHidden="0" w:uiPriority="71" w:unhideWhenUsed="0"/>
-    <w:lsdException w:name="Colorful List Accent 4" w:semiHidden="0" w:uiPriority="72" w:unhideWhenUsed="0"/>
-    <w:lsdException w:name="Colorful Grid Accent 4" w:semiHidden="0" w:uiPriority="73" w:unhideWhenUsed="0"/>
-    <w:lsdException w:name="Light Shading Accent 5" w:semiHidden="0" w:uiPriority="60" w:unhideWhenUsed="0"/>
-    <w:lsdException w:name="Light List Accent 5" w:semiHidden="0" w:uiPriority="61" w:unhideWhenUsed="0"/>
-    <w:lsdException w:name="Light Grid Accent 5" w:semiHidden="0" w:uiPriority="62" w:unhideWhenUsed="0"/>
-    <w:lsdException w:name="Medium Shading 1 Accent 5" w:semiHidden="0" w:uiPriority="63" w:unhideWhenUsed="0"/>
-    <w:lsdException w:name="Medium Shading 2 Accent 5" w:semiHidden="0" w:uiPriority="64" w:unhideWhenUsed="0"/>
-    <w:lsdException w:name="Medium List 1 Accent 5" w:semiHidden="0" w:uiPriority="65" w:unhideWhenUsed="0"/>
-    <w:lsdException w:name="Medium List 2 Accent 5" w:semiHidden="0" w:uiPriority="66" w:unhideWhenUsed="0"/>
-    <w:lsdException w:name="Medium Grid 1 Accent 5" w:semiHidden="0" w:uiPriority="67" w:unhideWhenUsed="0"/>
-    <w:lsdException w:name="Medium Grid 2 Accent 5" w:semiHidden="0" w:uiPriority="68" w:unhideWhenUsed="0"/>
-    <w:lsdException w:name="Medium Grid 3 Accent 5" w:semiHidden="0" w:uiPriority="69" w:unhideWhenUsed="0"/>
-    <w:lsdException w:name="Dark List Accent 5" w:semiHidden="0" w:uiPriority="70" w:unhideWhenUsed="0"/>
-    <w:lsdException w:name="Colorful Shading Accent 5" w:semiHidden="0" w:uiPriority="71" w:unhideWhenUsed="0"/>
-    <w:lsdException w:name="Colorful List Accent 5" w:semiHidden="0" w:uiPriority="72" w:unhideWhenUsed="0"/>
-    <w:lsdException w:name="Colorful Grid Accent 5" w:semiHidden="0" w:uiPriority="73" w:unhideWhenUsed="0"/>
-    <w:lsdException w:name="Light Shading Accent 6" w:semiHidden="0" w:uiPriority="60" w:unhideWhenUsed="0"/>
-    <w:lsdException w:name="Light List Accent 6" w:semiHidden="0" w:uiPriority="61" w:unhideWhenUsed="0"/>
-    <w:lsdException w:name="Light Grid Accent 6" w:semiHidden="0" w:uiPriority="62" w:unhideWhenUsed="0"/>
-    <w:lsdException w:name="Medium Shading 1 Accent 6" w:semiHidden="0" w:uiPriority="63" w:unhideWhenUsed="0"/>
-    <w:lsdException w:name="Medium Shading 2 Accent 6" w:semiHidden="0" w:uiPriority="64" w:unhideWhenUsed="0"/>
-    <w:lsdException w:name="Medium List 1 Accent 6" w:semiHidden="0" w:uiPriority="65" w:unhideWhenUsed="0"/>
-    <w:lsdException w:name="Medium List 2 Accent 6" w:semiHidden="0" w:uiPriority="66" w:unhideWhenUsed="0"/>
-    <w:lsdException w:name="Medium Grid 1 Accent 6" w:semiHidden="0" w:uiPriority="67" w:unhideWhenUsed="0"/>
-    <w:lsdException w:name="Medium Grid 2 Accent 6" w:semiHidden="0" w:uiPriority="68" w:unhideWhenUsed="0"/>
-    <w:lsdException w:name="Medium Grid 3 Accent 6" w:semiHidden="0" w:uiPriority="69" w:unhideWhenUsed="0"/>
-    <w:lsdException w:name="Dark List Accent 6" w:semiHidden="0" w:uiPriority="70" w:unhideWhenUsed="0"/>
-    <w:lsdException w:name="Colorful Shading Accent 6" w:semiHidden="0" w:uiPriority="71" w:unhideWhenUsed="0"/>
-    <w:lsdException w:name="Colorful List Accent 6" w:semiHidden="0" w:uiPriority="72" w:unhideWhenUsed="0"/>
-    <w:lsdException w:name="Colorful Grid Accent 6" w:semiHidden="0" w:uiPriority="73" w:unhideWhenUsed="0"/>
-    <w:lsdException w:name="Subtle Emphasis" w:semiHidden="0" w:uiPriority="19" w:unhideWhenUsed="0" w:qFormat="1"/>
-    <w:lsdException w:name="Intense Emphasis" w:semiHidden="0" w:uiPriority="21" w:unhideWhenUsed="0" w:qFormat="1"/>
-    <w:lsdException w:name="Subtle Reference" w:semiHidden="0" w:uiPriority="31" w:unhideWhenUsed="0" w:qFormat="1"/>
-    <w:lsdException w:name="Intense Reference" w:semiHidden="0" w:uiPriority="32" w:unhideWhenUsed="0" w:qFormat="1"/>
-    <w:lsdException w:name="Book Title" w:semiHidden="0" w:uiPriority="33" w:unhideWhenUsed="0" w:qFormat="1"/>
-    <w:lsdException w:name="Bibliography" w:uiPriority="37"/>
-    <w:lsdException w:name="TOC Heading" w:uiPriority="39" w:qFormat="1"/>
-  </w:latentStyles>
-  <w:style w:type="paragraph" w:default="1" w:styleId="Normal">
-    <w:name w:val="Normal"/>
-    <w:qFormat/>
-  </w:style>
-  <w:style w:type="character" w:default="1" w:styleId="DefaultParagraphFont">
-    <w:name w:val="Default Paragraph Font"/>
-    <w:uiPriority w:val="1"/>
-    <w:semiHidden/>
-    <w:unhideWhenUsed/>
-  </w:style>
-  <w:style w:type="table" w:default="1" w:styleId="TableNormal">
-    <w:name w:val="Normal Table"/>
+  <w:style w:type="paragraph" w:styleId="BalloonText">
+    <w:name w:val="Balloon Text"/>
+    <w:basedOn w:val="Normal"/>
+    <w:link w:val="BalloonTextChar"/>
     <w:uiPriority w:val="99"/>
     <w:semiHidden/>
     <w:unhideWhenUsed/>
-    <w:tblPr>
-      <w:tblInd w:w="0" w:type="dxa"/>
-      <w:tblCellMar>
-        <w:top w:w="0" w:type="dxa"/>
-        <w:left w:w="108" w:type="dxa"/>
-        <w:bottom w:w="0" w:type="dxa"/>
-        <w:right w:w="108" w:type="dxa"/>
-      </w:tblCellMar>
-    </w:tblPr>
+    <w:rsid w:val="007F617D"/>
+    <w:rPr>
+      <w:rFonts w:ascii="Times New Roman" w:hAnsi="Times New Roman" w:cs="Times New Roman"/>
+      <w:sz w:val="18"/>
+      <w:szCs w:val="18"/>
+    </w:rPr>
   </w:style>
-  <w:style w:type="numbering" w:default="1" w:styleId="NoList">
-    <w:name w:val="No List"/>
+  <w:style w:type="character" w:customStyle="1" w:styleId="BalloonTextChar">
+    <w:name w:val="Balloon Text Char"/>
+    <w:basedOn w:val="DefaultParagraphFont"/>
+    <w:link w:val="BalloonText"/>
     <w:uiPriority w:val="99"/>
     <w:semiHidden/>
-    <w:unhideWhenUsed/>
-  </w:style>
-  <w:style w:type="character" w:customStyle="1" w:styleId="apple-converted-space">
-    <w:name w:val="apple-converted-space"/>
-    <w:basedOn w:val="DefaultParagraphFont"/>
-    <w:rsid w:val="005E765C"/>
-  </w:style>
-  <w:style w:type="character" w:customStyle="1" w:styleId="il">
-    <w:name w:val="il"/>
-    <w:basedOn w:val="DefaultParagraphFont"/>
-    <w:rsid w:val="005E765C"/>
-  </w:style>
-  <w:style w:type="character" w:styleId="Hyperlink">
-    <w:name w:val="Hyperlink"/>
-    <w:basedOn w:val="DefaultParagraphFont"/>
-    <w:uiPriority w:val="99"/>
-    <w:unhideWhenUsed/>
-    <w:rsid w:val="005E765C"/>
+    <w:rsid w:val="007F617D"/>
     <w:rPr>
-      <w:color w:val="0000FF"/>
-      <w:u w:val="single"/>
+      <w:rFonts w:ascii="Times New Roman" w:hAnsi="Times New Roman" w:cs="Times New Roman"/>
+      <w:sz w:val="18"/>
+      <w:szCs w:val="18"/>
     </w:rPr>
-  </w:style>
-  <w:style w:type="table" w:styleId="TableGrid">
-    <w:name w:val="Table Grid"/>
-    <w:basedOn w:val="TableNormal"/>
-    <w:uiPriority w:val="59"/>
-    <w:rsid w:val="005E765C"/>
-    <w:tblPr>
-      <w:tblInd w:w="0" w:type="dxa"/>
-      <w:tblBorders>
-        <w:top w:val="single" w:sz="4" w:space="0" w:color="auto"/>
-        <w:left w:val="single" w:sz="4" w:space="0" w:color="auto"/>
-        <w:bottom w:val="single" w:sz="4" w:space="0" w:color="auto"/>
-        <w:right w:val="single" w:sz="4" w:space="0" w:color="auto"/>
-        <w:insideH w:val="single" w:sz="4" w:space="0" w:color="auto"/>
-        <w:insideV w:val="single" w:sz="4" w:space="0" w:color="auto"/>
-      </w:tblBorders>
-      <w:tblCellMar>
-        <w:top w:w="0" w:type="dxa"/>
-        <w:left w:w="108" w:type="dxa"/>
-        <w:bottom w:w="0" w:type="dxa"/>
-        <w:right w:w="108" w:type="dxa"/>
-      </w:tblCellMar>
-    </w:tblPr>
-  </w:style>
-  <w:style w:type="paragraph" w:styleId="NormalWeb">
-    <w:name w:val="Normal (Web)"/>
-    <w:basedOn w:val="Normal"/>
-    <w:uiPriority w:val="99"/>
-    <w:unhideWhenUsed/>
-    <w:rsid w:val="00B608ED"/>
-    <w:pPr>
-      <w:spacing w:before="100" w:beforeAutospacing="1" w:after="100" w:afterAutospacing="1"/>
-    </w:pPr>
-    <w:rPr>
-      <w:rFonts w:ascii="Times" w:hAnsi="Times" w:cs="Times New Roman"/>
-      <w:sz w:val="20"/>
-      <w:szCs w:val="20"/>
-    </w:rPr>
-  </w:style>
-  <w:style w:type="paragraph" w:styleId="ListParagraph">
-    <w:name w:val="List Paragraph"/>
-    <w:basedOn w:val="Normal"/>
-    <w:uiPriority w:val="34"/>
-    <w:qFormat/>
-    <w:rsid w:val="00CB38D1"/>
-    <w:pPr>
-      <w:ind w:left="720"/>
-      <w:contextualSpacing/>
-    </w:pPr>
-  </w:style>
-  <w:style w:type="character" w:styleId="Strong">
-    <w:name w:val="Strong"/>
-    <w:basedOn w:val="DefaultParagraphFont"/>
-    <w:uiPriority w:val="22"/>
-    <w:qFormat/>
-    <w:rsid w:val="00206F85"/>
-    <w:rPr>
-      <w:b/>
-      <w:bCs/>
-    </w:rPr>
-  </w:style>
-  <w:style w:type="paragraph" w:styleId="Footer">
-    <w:name w:val="footer"/>
-    <w:basedOn w:val="Normal"/>
-    <w:link w:val="FooterChar"/>
-    <w:uiPriority w:val="99"/>
-    <w:unhideWhenUsed/>
-    <w:rsid w:val="005707A6"/>
-    <w:pPr>
-      <w:tabs>
-        <w:tab w:val="center" w:pos="4320"/>
-        <w:tab w:val="right" w:pos="8640"/>
-      </w:tabs>
-    </w:pPr>
-  </w:style>
-  <w:style w:type="character" w:customStyle="1" w:styleId="FooterChar">
-    <w:name w:val="Footer Char"/>
-    <w:basedOn w:val="DefaultParagraphFont"/>
-    <w:link w:val="Footer"/>
-    <w:uiPriority w:val="99"/>
-    <w:rsid w:val="005707A6"/>
-  </w:style>
-  <w:style w:type="character" w:styleId="PageNumber">
-    <w:name w:val="page number"/>
-    <w:basedOn w:val="DefaultParagraphFont"/>
-    <w:uiPriority w:val="99"/>
-    <w:semiHidden/>
-    <w:unhideWhenUsed/>
-    <w:rsid w:val="005707A6"/>
   </w:style>
 </w:styles>
 </file>

</xml_diff>